<commit_message>
Avançandos nas medidas para os primeiros 5 riscos
</commit_message>
<xml_diff>
--- a/Gestão de Projeto/Gestão de Risco.docx
+++ b/Gestão de Projeto/Gestão de Risco.docx
@@ -213,7 +213,6 @@
         </w:rPr>
         <w:t xml:space="preserve">Falhas no desempenho em tempo real (informações desatualizadas - diferenças entre o </w:t>
       </w:r>
-      <w:proofErr w:type="spellStart"/>
       <w:r>
         <w:rPr>
           <w:b/>
@@ -223,7 +222,6 @@
         </w:rPr>
         <w:t>timestamp</w:t>
       </w:r>
-      <w:proofErr w:type="spellEnd"/>
       <w:r>
         <w:rPr>
           <w:b/>
@@ -849,11 +847,11 @@
     <w:tbl>
       <w:tblPr>
         <w:tblStyle w:val="TabelaSimples1"/>
-        <w:tblW w:w="7660" w:type="dxa"/>
+        <w:tblW w:w="8488" w:type="dxa"/>
         <w:tblLook w:val="04A0" w:firstRow="1" w:lastRow="0" w:firstColumn="1" w:lastColumn="0" w:noHBand="0" w:noVBand="1"/>
       </w:tblPr>
       <w:tblGrid>
-        <w:gridCol w:w="736"/>
+        <w:gridCol w:w="850"/>
         <w:gridCol w:w="762"/>
         <w:gridCol w:w="1036"/>
         <w:gridCol w:w="853"/>
@@ -871,7 +869,7 @@
         <w:tc>
           <w:tcPr>
             <w:cnfStyle w:val="001000000000" w:firstRow="0" w:lastRow="0" w:firstColumn="1" w:lastColumn="0" w:oddVBand="0" w:evenVBand="0" w:oddHBand="0" w:evenHBand="0" w:firstRowFirstColumn="0" w:firstRowLastColumn="0" w:lastRowFirstColumn="0" w:lastRowLastColumn="0"/>
-            <w:tcW w:w="620" w:type="dxa"/>
+            <w:tcW w:w="850" w:type="dxa"/>
             <w:vMerge w:val="restart"/>
             <w:vAlign w:val="center"/>
             <w:hideMark/>
@@ -903,7 +901,7 @@
         </w:tc>
         <w:tc>
           <w:tcPr>
-            <w:tcW w:w="2460" w:type="dxa"/>
+            <w:tcW w:w="2651" w:type="dxa"/>
             <w:gridSpan w:val="3"/>
             <w:vAlign w:val="center"/>
             <w:hideMark/>
@@ -936,7 +934,7 @@
         </w:tc>
         <w:tc>
           <w:tcPr>
-            <w:tcW w:w="2460" w:type="dxa"/>
+            <w:tcW w:w="2651" w:type="dxa"/>
             <w:gridSpan w:val="3"/>
             <w:vAlign w:val="center"/>
             <w:hideMark/>
@@ -969,7 +967,7 @@
         </w:tc>
         <w:tc>
           <w:tcPr>
-            <w:tcW w:w="1320" w:type="dxa"/>
+            <w:tcW w:w="1427" w:type="dxa"/>
             <w:vAlign w:val="center"/>
             <w:hideMark/>
           </w:tcPr>
@@ -1001,7 +999,7 @@
         </w:tc>
         <w:tc>
           <w:tcPr>
-            <w:tcW w:w="800" w:type="dxa"/>
+            <w:tcW w:w="909" w:type="dxa"/>
             <w:vMerge w:val="restart"/>
             <w:vAlign w:val="center"/>
             <w:hideMark/>
@@ -1041,7 +1039,7 @@
         <w:tc>
           <w:tcPr>
             <w:cnfStyle w:val="001000000000" w:firstRow="0" w:lastRow="0" w:firstColumn="1" w:lastColumn="0" w:oddVBand="0" w:evenVBand="0" w:oddHBand="0" w:evenHBand="0" w:firstRowFirstColumn="0" w:firstRowLastColumn="0" w:lastRowFirstColumn="0" w:lastRowLastColumn="0"/>
-            <w:tcW w:w="620" w:type="dxa"/>
+            <w:tcW w:w="850" w:type="dxa"/>
             <w:vMerge/>
             <w:hideMark/>
           </w:tcPr>
@@ -1061,7 +1059,7 @@
         </w:tc>
         <w:tc>
           <w:tcPr>
-            <w:tcW w:w="660" w:type="dxa"/>
+            <w:tcW w:w="762" w:type="dxa"/>
             <w:vAlign w:val="center"/>
             <w:hideMark/>
           </w:tcPr>
@@ -1095,7 +1093,7 @@
         </w:tc>
         <w:tc>
           <w:tcPr>
-            <w:tcW w:w="940" w:type="dxa"/>
+            <w:tcW w:w="1036" w:type="dxa"/>
             <w:vAlign w:val="center"/>
             <w:hideMark/>
           </w:tcPr>
@@ -1129,7 +1127,7 @@
         </w:tc>
         <w:tc>
           <w:tcPr>
-            <w:tcW w:w="860" w:type="dxa"/>
+            <w:tcW w:w="853" w:type="dxa"/>
             <w:vAlign w:val="center"/>
             <w:hideMark/>
           </w:tcPr>
@@ -1163,7 +1161,7 @@
         </w:tc>
         <w:tc>
           <w:tcPr>
-            <w:tcW w:w="660" w:type="dxa"/>
+            <w:tcW w:w="762" w:type="dxa"/>
             <w:vAlign w:val="center"/>
             <w:hideMark/>
           </w:tcPr>
@@ -1197,7 +1195,7 @@
         </w:tc>
         <w:tc>
           <w:tcPr>
-            <w:tcW w:w="940" w:type="dxa"/>
+            <w:tcW w:w="1036" w:type="dxa"/>
             <w:vAlign w:val="center"/>
             <w:hideMark/>
           </w:tcPr>
@@ -1231,7 +1229,7 @@
         </w:tc>
         <w:tc>
           <w:tcPr>
-            <w:tcW w:w="860" w:type="dxa"/>
+            <w:tcW w:w="853" w:type="dxa"/>
             <w:vAlign w:val="center"/>
             <w:hideMark/>
           </w:tcPr>
@@ -1265,7 +1263,7 @@
         </w:tc>
         <w:tc>
           <w:tcPr>
-            <w:tcW w:w="1320" w:type="dxa"/>
+            <w:tcW w:w="1427" w:type="dxa"/>
             <w:vAlign w:val="center"/>
             <w:hideMark/>
           </w:tcPr>
@@ -1299,7 +1297,7 @@
         </w:tc>
         <w:tc>
           <w:tcPr>
-            <w:tcW w:w="800" w:type="dxa"/>
+            <w:tcW w:w="909" w:type="dxa"/>
             <w:vMerge/>
             <w:hideMark/>
           </w:tcPr>
@@ -1326,7 +1324,7 @@
         <w:tc>
           <w:tcPr>
             <w:cnfStyle w:val="001000000000" w:firstRow="0" w:lastRow="0" w:firstColumn="1" w:lastColumn="0" w:oddVBand="0" w:evenVBand="0" w:oddHBand="0" w:evenHBand="0" w:firstRowFirstColumn="0" w:firstRowLastColumn="0" w:lastRowFirstColumn="0" w:lastRowLastColumn="0"/>
-            <w:tcW w:w="620" w:type="dxa"/>
+            <w:tcW w:w="850" w:type="dxa"/>
             <w:vAlign w:val="center"/>
             <w:hideMark/>
           </w:tcPr>
@@ -1357,7 +1355,7 @@
         </w:tc>
         <w:tc>
           <w:tcPr>
-            <w:tcW w:w="660" w:type="dxa"/>
+            <w:tcW w:w="762" w:type="dxa"/>
             <w:vAlign w:val="center"/>
             <w:hideMark/>
           </w:tcPr>
@@ -1387,7 +1385,7 @@
         </w:tc>
         <w:tc>
           <w:tcPr>
-            <w:tcW w:w="940" w:type="dxa"/>
+            <w:tcW w:w="1036" w:type="dxa"/>
             <w:vAlign w:val="center"/>
             <w:hideMark/>
           </w:tcPr>
@@ -1417,7 +1415,7 @@
         </w:tc>
         <w:tc>
           <w:tcPr>
-            <w:tcW w:w="860" w:type="dxa"/>
+            <w:tcW w:w="853" w:type="dxa"/>
             <w:vAlign w:val="center"/>
             <w:hideMark/>
           </w:tcPr>
@@ -1447,7 +1445,7 @@
         </w:tc>
         <w:tc>
           <w:tcPr>
-            <w:tcW w:w="660" w:type="dxa"/>
+            <w:tcW w:w="762" w:type="dxa"/>
             <w:vAlign w:val="center"/>
             <w:hideMark/>
           </w:tcPr>
@@ -1477,7 +1475,7 @@
         </w:tc>
         <w:tc>
           <w:tcPr>
-            <w:tcW w:w="940" w:type="dxa"/>
+            <w:tcW w:w="1036" w:type="dxa"/>
             <w:vAlign w:val="center"/>
             <w:hideMark/>
           </w:tcPr>
@@ -1507,7 +1505,7 @@
         </w:tc>
         <w:tc>
           <w:tcPr>
-            <w:tcW w:w="860" w:type="dxa"/>
+            <w:tcW w:w="853" w:type="dxa"/>
             <w:vAlign w:val="center"/>
             <w:hideMark/>
           </w:tcPr>
@@ -1537,7 +1535,7 @@
         </w:tc>
         <w:tc>
           <w:tcPr>
-            <w:tcW w:w="1320" w:type="dxa"/>
+            <w:tcW w:w="1427" w:type="dxa"/>
             <w:vAlign w:val="center"/>
             <w:hideMark/>
           </w:tcPr>
@@ -1567,7 +1565,7 @@
         </w:tc>
         <w:tc>
           <w:tcPr>
-            <w:tcW w:w="800" w:type="dxa"/>
+            <w:tcW w:w="909" w:type="dxa"/>
             <w:vAlign w:val="center"/>
             <w:hideMark/>
           </w:tcPr>
@@ -1604,7 +1602,7 @@
         <w:tc>
           <w:tcPr>
             <w:cnfStyle w:val="001000000000" w:firstRow="0" w:lastRow="0" w:firstColumn="1" w:lastColumn="0" w:oddVBand="0" w:evenVBand="0" w:oddHBand="0" w:evenHBand="0" w:firstRowFirstColumn="0" w:firstRowLastColumn="0" w:lastRowFirstColumn="0" w:lastRowLastColumn="0"/>
-            <w:tcW w:w="620" w:type="dxa"/>
+            <w:tcW w:w="850" w:type="dxa"/>
             <w:vAlign w:val="center"/>
             <w:hideMark/>
           </w:tcPr>
@@ -1635,7 +1633,7 @@
         </w:tc>
         <w:tc>
           <w:tcPr>
-            <w:tcW w:w="660" w:type="dxa"/>
+            <w:tcW w:w="762" w:type="dxa"/>
             <w:vAlign w:val="center"/>
             <w:hideMark/>
           </w:tcPr>
@@ -1665,7 +1663,7 @@
         </w:tc>
         <w:tc>
           <w:tcPr>
-            <w:tcW w:w="940" w:type="dxa"/>
+            <w:tcW w:w="1036" w:type="dxa"/>
             <w:vAlign w:val="center"/>
             <w:hideMark/>
           </w:tcPr>
@@ -1695,7 +1693,7 @@
         </w:tc>
         <w:tc>
           <w:tcPr>
-            <w:tcW w:w="860" w:type="dxa"/>
+            <w:tcW w:w="853" w:type="dxa"/>
             <w:vAlign w:val="center"/>
             <w:hideMark/>
           </w:tcPr>
@@ -1725,7 +1723,7 @@
         </w:tc>
         <w:tc>
           <w:tcPr>
-            <w:tcW w:w="660" w:type="dxa"/>
+            <w:tcW w:w="762" w:type="dxa"/>
             <w:vAlign w:val="center"/>
             <w:hideMark/>
           </w:tcPr>
@@ -1755,7 +1753,7 @@
         </w:tc>
         <w:tc>
           <w:tcPr>
-            <w:tcW w:w="940" w:type="dxa"/>
+            <w:tcW w:w="1036" w:type="dxa"/>
             <w:vAlign w:val="center"/>
             <w:hideMark/>
           </w:tcPr>
@@ -1785,7 +1783,7 @@
         </w:tc>
         <w:tc>
           <w:tcPr>
-            <w:tcW w:w="860" w:type="dxa"/>
+            <w:tcW w:w="853" w:type="dxa"/>
             <w:vAlign w:val="center"/>
             <w:hideMark/>
           </w:tcPr>
@@ -1815,7 +1813,7 @@
         </w:tc>
         <w:tc>
           <w:tcPr>
-            <w:tcW w:w="1320" w:type="dxa"/>
+            <w:tcW w:w="1427" w:type="dxa"/>
             <w:vAlign w:val="center"/>
             <w:hideMark/>
           </w:tcPr>
@@ -1845,7 +1843,7 @@
         </w:tc>
         <w:tc>
           <w:tcPr>
-            <w:tcW w:w="800" w:type="dxa"/>
+            <w:tcW w:w="909" w:type="dxa"/>
             <w:vAlign w:val="center"/>
             <w:hideMark/>
           </w:tcPr>
@@ -1881,7 +1879,7 @@
         <w:tc>
           <w:tcPr>
             <w:cnfStyle w:val="001000000000" w:firstRow="0" w:lastRow="0" w:firstColumn="1" w:lastColumn="0" w:oddVBand="0" w:evenVBand="0" w:oddHBand="0" w:evenHBand="0" w:firstRowFirstColumn="0" w:firstRowLastColumn="0" w:lastRowFirstColumn="0" w:lastRowLastColumn="0"/>
-            <w:tcW w:w="620" w:type="dxa"/>
+            <w:tcW w:w="850" w:type="dxa"/>
             <w:vAlign w:val="center"/>
             <w:hideMark/>
           </w:tcPr>
@@ -1912,7 +1910,7 @@
         </w:tc>
         <w:tc>
           <w:tcPr>
-            <w:tcW w:w="660" w:type="dxa"/>
+            <w:tcW w:w="762" w:type="dxa"/>
             <w:vAlign w:val="center"/>
             <w:hideMark/>
           </w:tcPr>
@@ -1942,7 +1940,7 @@
         </w:tc>
         <w:tc>
           <w:tcPr>
-            <w:tcW w:w="940" w:type="dxa"/>
+            <w:tcW w:w="1036" w:type="dxa"/>
             <w:vAlign w:val="center"/>
             <w:hideMark/>
           </w:tcPr>
@@ -1972,7 +1970,7 @@
         </w:tc>
         <w:tc>
           <w:tcPr>
-            <w:tcW w:w="860" w:type="dxa"/>
+            <w:tcW w:w="853" w:type="dxa"/>
             <w:vAlign w:val="center"/>
             <w:hideMark/>
           </w:tcPr>
@@ -2002,7 +2000,7 @@
         </w:tc>
         <w:tc>
           <w:tcPr>
-            <w:tcW w:w="660" w:type="dxa"/>
+            <w:tcW w:w="762" w:type="dxa"/>
             <w:vAlign w:val="center"/>
             <w:hideMark/>
           </w:tcPr>
@@ -2032,7 +2030,7 @@
         </w:tc>
         <w:tc>
           <w:tcPr>
-            <w:tcW w:w="940" w:type="dxa"/>
+            <w:tcW w:w="1036" w:type="dxa"/>
             <w:vAlign w:val="center"/>
             <w:hideMark/>
           </w:tcPr>
@@ -2062,7 +2060,7 @@
         </w:tc>
         <w:tc>
           <w:tcPr>
-            <w:tcW w:w="860" w:type="dxa"/>
+            <w:tcW w:w="853" w:type="dxa"/>
             <w:vAlign w:val="center"/>
             <w:hideMark/>
           </w:tcPr>
@@ -2092,7 +2090,7 @@
         </w:tc>
         <w:tc>
           <w:tcPr>
-            <w:tcW w:w="1320" w:type="dxa"/>
+            <w:tcW w:w="1427" w:type="dxa"/>
             <w:vAlign w:val="center"/>
             <w:hideMark/>
           </w:tcPr>
@@ -2122,7 +2120,7 @@
         </w:tc>
         <w:tc>
           <w:tcPr>
-            <w:tcW w:w="800" w:type="dxa"/>
+            <w:tcW w:w="909" w:type="dxa"/>
             <w:vAlign w:val="center"/>
             <w:hideMark/>
           </w:tcPr>
@@ -2159,7 +2157,7 @@
         <w:tc>
           <w:tcPr>
             <w:cnfStyle w:val="001000000000" w:firstRow="0" w:lastRow="0" w:firstColumn="1" w:lastColumn="0" w:oddVBand="0" w:evenVBand="0" w:oddHBand="0" w:evenHBand="0" w:firstRowFirstColumn="0" w:firstRowLastColumn="0" w:lastRowFirstColumn="0" w:lastRowLastColumn="0"/>
-            <w:tcW w:w="620" w:type="dxa"/>
+            <w:tcW w:w="850" w:type="dxa"/>
             <w:vAlign w:val="center"/>
             <w:hideMark/>
           </w:tcPr>
@@ -2190,7 +2188,7 @@
         </w:tc>
         <w:tc>
           <w:tcPr>
-            <w:tcW w:w="660" w:type="dxa"/>
+            <w:tcW w:w="762" w:type="dxa"/>
             <w:vAlign w:val="center"/>
             <w:hideMark/>
           </w:tcPr>
@@ -2220,7 +2218,7 @@
         </w:tc>
         <w:tc>
           <w:tcPr>
-            <w:tcW w:w="940" w:type="dxa"/>
+            <w:tcW w:w="1036" w:type="dxa"/>
             <w:vAlign w:val="center"/>
             <w:hideMark/>
           </w:tcPr>
@@ -2250,7 +2248,7 @@
         </w:tc>
         <w:tc>
           <w:tcPr>
-            <w:tcW w:w="860" w:type="dxa"/>
+            <w:tcW w:w="853" w:type="dxa"/>
             <w:vAlign w:val="center"/>
             <w:hideMark/>
           </w:tcPr>
@@ -2280,7 +2278,7 @@
         </w:tc>
         <w:tc>
           <w:tcPr>
-            <w:tcW w:w="660" w:type="dxa"/>
+            <w:tcW w:w="762" w:type="dxa"/>
             <w:vAlign w:val="center"/>
             <w:hideMark/>
           </w:tcPr>
@@ -2310,7 +2308,7 @@
         </w:tc>
         <w:tc>
           <w:tcPr>
-            <w:tcW w:w="940" w:type="dxa"/>
+            <w:tcW w:w="1036" w:type="dxa"/>
             <w:vAlign w:val="center"/>
             <w:hideMark/>
           </w:tcPr>
@@ -2340,7 +2338,7 @@
         </w:tc>
         <w:tc>
           <w:tcPr>
-            <w:tcW w:w="860" w:type="dxa"/>
+            <w:tcW w:w="853" w:type="dxa"/>
             <w:vAlign w:val="center"/>
             <w:hideMark/>
           </w:tcPr>
@@ -2370,7 +2368,7 @@
         </w:tc>
         <w:tc>
           <w:tcPr>
-            <w:tcW w:w="1320" w:type="dxa"/>
+            <w:tcW w:w="1427" w:type="dxa"/>
             <w:vAlign w:val="center"/>
             <w:hideMark/>
           </w:tcPr>
@@ -2400,7 +2398,7 @@
         </w:tc>
         <w:tc>
           <w:tcPr>
-            <w:tcW w:w="800" w:type="dxa"/>
+            <w:tcW w:w="909" w:type="dxa"/>
             <w:vAlign w:val="center"/>
             <w:hideMark/>
           </w:tcPr>
@@ -2436,7 +2434,7 @@
         <w:tc>
           <w:tcPr>
             <w:cnfStyle w:val="001000000000" w:firstRow="0" w:lastRow="0" w:firstColumn="1" w:lastColumn="0" w:oddVBand="0" w:evenVBand="0" w:oddHBand="0" w:evenHBand="0" w:firstRowFirstColumn="0" w:firstRowLastColumn="0" w:lastRowFirstColumn="0" w:lastRowLastColumn="0"/>
-            <w:tcW w:w="620" w:type="dxa"/>
+            <w:tcW w:w="850" w:type="dxa"/>
             <w:vAlign w:val="center"/>
             <w:hideMark/>
           </w:tcPr>
@@ -2467,7 +2465,7 @@
         </w:tc>
         <w:tc>
           <w:tcPr>
-            <w:tcW w:w="660" w:type="dxa"/>
+            <w:tcW w:w="762" w:type="dxa"/>
             <w:vAlign w:val="center"/>
             <w:hideMark/>
           </w:tcPr>
@@ -2497,7 +2495,7 @@
         </w:tc>
         <w:tc>
           <w:tcPr>
-            <w:tcW w:w="940" w:type="dxa"/>
+            <w:tcW w:w="1036" w:type="dxa"/>
             <w:vAlign w:val="center"/>
             <w:hideMark/>
           </w:tcPr>
@@ -2527,7 +2525,7 @@
         </w:tc>
         <w:tc>
           <w:tcPr>
-            <w:tcW w:w="860" w:type="dxa"/>
+            <w:tcW w:w="853" w:type="dxa"/>
             <w:vAlign w:val="center"/>
             <w:hideMark/>
           </w:tcPr>
@@ -2557,7 +2555,7 @@
         </w:tc>
         <w:tc>
           <w:tcPr>
-            <w:tcW w:w="660" w:type="dxa"/>
+            <w:tcW w:w="762" w:type="dxa"/>
             <w:vAlign w:val="center"/>
             <w:hideMark/>
           </w:tcPr>
@@ -2587,7 +2585,7 @@
         </w:tc>
         <w:tc>
           <w:tcPr>
-            <w:tcW w:w="940" w:type="dxa"/>
+            <w:tcW w:w="1036" w:type="dxa"/>
             <w:vAlign w:val="center"/>
             <w:hideMark/>
           </w:tcPr>
@@ -2617,7 +2615,7 @@
         </w:tc>
         <w:tc>
           <w:tcPr>
-            <w:tcW w:w="860" w:type="dxa"/>
+            <w:tcW w:w="853" w:type="dxa"/>
             <w:vAlign w:val="center"/>
             <w:hideMark/>
           </w:tcPr>
@@ -2647,7 +2645,7 @@
         </w:tc>
         <w:tc>
           <w:tcPr>
-            <w:tcW w:w="1320" w:type="dxa"/>
+            <w:tcW w:w="1427" w:type="dxa"/>
             <w:vAlign w:val="center"/>
             <w:hideMark/>
           </w:tcPr>
@@ -2677,7 +2675,7 @@
         </w:tc>
         <w:tc>
           <w:tcPr>
-            <w:tcW w:w="800" w:type="dxa"/>
+            <w:tcW w:w="909" w:type="dxa"/>
             <w:vAlign w:val="center"/>
             <w:hideMark/>
           </w:tcPr>
@@ -2714,7 +2712,7 @@
         <w:tc>
           <w:tcPr>
             <w:cnfStyle w:val="001000000000" w:firstRow="0" w:lastRow="0" w:firstColumn="1" w:lastColumn="0" w:oddVBand="0" w:evenVBand="0" w:oddHBand="0" w:evenHBand="0" w:firstRowFirstColumn="0" w:firstRowLastColumn="0" w:lastRowFirstColumn="0" w:lastRowLastColumn="0"/>
-            <w:tcW w:w="620" w:type="dxa"/>
+            <w:tcW w:w="850" w:type="dxa"/>
             <w:vAlign w:val="center"/>
             <w:hideMark/>
           </w:tcPr>
@@ -2745,7 +2743,7 @@
         </w:tc>
         <w:tc>
           <w:tcPr>
-            <w:tcW w:w="660" w:type="dxa"/>
+            <w:tcW w:w="762" w:type="dxa"/>
             <w:vAlign w:val="center"/>
             <w:hideMark/>
           </w:tcPr>
@@ -2775,7 +2773,7 @@
         </w:tc>
         <w:tc>
           <w:tcPr>
-            <w:tcW w:w="940" w:type="dxa"/>
+            <w:tcW w:w="1036" w:type="dxa"/>
             <w:vAlign w:val="center"/>
             <w:hideMark/>
           </w:tcPr>
@@ -2805,7 +2803,7 @@
         </w:tc>
         <w:tc>
           <w:tcPr>
-            <w:tcW w:w="860" w:type="dxa"/>
+            <w:tcW w:w="853" w:type="dxa"/>
             <w:vAlign w:val="center"/>
             <w:hideMark/>
           </w:tcPr>
@@ -2835,7 +2833,7 @@
         </w:tc>
         <w:tc>
           <w:tcPr>
-            <w:tcW w:w="660" w:type="dxa"/>
+            <w:tcW w:w="762" w:type="dxa"/>
             <w:vAlign w:val="center"/>
             <w:hideMark/>
           </w:tcPr>
@@ -2865,7 +2863,7 @@
         </w:tc>
         <w:tc>
           <w:tcPr>
-            <w:tcW w:w="940" w:type="dxa"/>
+            <w:tcW w:w="1036" w:type="dxa"/>
             <w:vAlign w:val="center"/>
             <w:hideMark/>
           </w:tcPr>
@@ -2895,7 +2893,7 @@
         </w:tc>
         <w:tc>
           <w:tcPr>
-            <w:tcW w:w="860" w:type="dxa"/>
+            <w:tcW w:w="853" w:type="dxa"/>
             <w:vAlign w:val="center"/>
             <w:hideMark/>
           </w:tcPr>
@@ -2925,7 +2923,7 @@
         </w:tc>
         <w:tc>
           <w:tcPr>
-            <w:tcW w:w="1320" w:type="dxa"/>
+            <w:tcW w:w="1427" w:type="dxa"/>
             <w:vAlign w:val="center"/>
             <w:hideMark/>
           </w:tcPr>
@@ -2955,7 +2953,7 @@
         </w:tc>
         <w:tc>
           <w:tcPr>
-            <w:tcW w:w="800" w:type="dxa"/>
+            <w:tcW w:w="909" w:type="dxa"/>
             <w:vAlign w:val="center"/>
             <w:hideMark/>
           </w:tcPr>
@@ -2991,7 +2989,7 @@
         <w:tc>
           <w:tcPr>
             <w:cnfStyle w:val="001000000000" w:firstRow="0" w:lastRow="0" w:firstColumn="1" w:lastColumn="0" w:oddVBand="0" w:evenVBand="0" w:oddHBand="0" w:evenHBand="0" w:firstRowFirstColumn="0" w:firstRowLastColumn="0" w:lastRowFirstColumn="0" w:lastRowLastColumn="0"/>
-            <w:tcW w:w="620" w:type="dxa"/>
+            <w:tcW w:w="850" w:type="dxa"/>
             <w:vAlign w:val="center"/>
             <w:hideMark/>
           </w:tcPr>
@@ -3022,7 +3020,7 @@
         </w:tc>
         <w:tc>
           <w:tcPr>
-            <w:tcW w:w="660" w:type="dxa"/>
+            <w:tcW w:w="762" w:type="dxa"/>
             <w:vAlign w:val="center"/>
             <w:hideMark/>
           </w:tcPr>
@@ -3052,7 +3050,7 @@
         </w:tc>
         <w:tc>
           <w:tcPr>
-            <w:tcW w:w="940" w:type="dxa"/>
+            <w:tcW w:w="1036" w:type="dxa"/>
             <w:vAlign w:val="center"/>
             <w:hideMark/>
           </w:tcPr>
@@ -3082,7 +3080,7 @@
         </w:tc>
         <w:tc>
           <w:tcPr>
-            <w:tcW w:w="860" w:type="dxa"/>
+            <w:tcW w:w="853" w:type="dxa"/>
             <w:vAlign w:val="center"/>
             <w:hideMark/>
           </w:tcPr>
@@ -3112,7 +3110,7 @@
         </w:tc>
         <w:tc>
           <w:tcPr>
-            <w:tcW w:w="660" w:type="dxa"/>
+            <w:tcW w:w="762" w:type="dxa"/>
             <w:vAlign w:val="center"/>
             <w:hideMark/>
           </w:tcPr>
@@ -3142,7 +3140,7 @@
         </w:tc>
         <w:tc>
           <w:tcPr>
-            <w:tcW w:w="940" w:type="dxa"/>
+            <w:tcW w:w="1036" w:type="dxa"/>
             <w:vAlign w:val="center"/>
             <w:hideMark/>
           </w:tcPr>
@@ -3172,7 +3170,7 @@
         </w:tc>
         <w:tc>
           <w:tcPr>
-            <w:tcW w:w="860" w:type="dxa"/>
+            <w:tcW w:w="853" w:type="dxa"/>
             <w:vAlign w:val="center"/>
             <w:hideMark/>
           </w:tcPr>
@@ -3202,7 +3200,7 @@
         </w:tc>
         <w:tc>
           <w:tcPr>
-            <w:tcW w:w="1320" w:type="dxa"/>
+            <w:tcW w:w="1427" w:type="dxa"/>
             <w:vAlign w:val="center"/>
             <w:hideMark/>
           </w:tcPr>
@@ -3232,7 +3230,7 @@
         </w:tc>
         <w:tc>
           <w:tcPr>
-            <w:tcW w:w="800" w:type="dxa"/>
+            <w:tcW w:w="909" w:type="dxa"/>
             <w:vAlign w:val="center"/>
             <w:hideMark/>
           </w:tcPr>
@@ -3269,7 +3267,7 @@
         <w:tc>
           <w:tcPr>
             <w:cnfStyle w:val="001000000000" w:firstRow="0" w:lastRow="0" w:firstColumn="1" w:lastColumn="0" w:oddVBand="0" w:evenVBand="0" w:oddHBand="0" w:evenHBand="0" w:firstRowFirstColumn="0" w:firstRowLastColumn="0" w:lastRowFirstColumn="0" w:lastRowLastColumn="0"/>
-            <w:tcW w:w="620" w:type="dxa"/>
+            <w:tcW w:w="850" w:type="dxa"/>
             <w:vAlign w:val="center"/>
             <w:hideMark/>
           </w:tcPr>
@@ -3300,7 +3298,7 @@
         </w:tc>
         <w:tc>
           <w:tcPr>
-            <w:tcW w:w="660" w:type="dxa"/>
+            <w:tcW w:w="762" w:type="dxa"/>
             <w:vAlign w:val="center"/>
             <w:hideMark/>
           </w:tcPr>
@@ -3330,7 +3328,7 @@
         </w:tc>
         <w:tc>
           <w:tcPr>
-            <w:tcW w:w="940" w:type="dxa"/>
+            <w:tcW w:w="1036" w:type="dxa"/>
             <w:vAlign w:val="center"/>
             <w:hideMark/>
           </w:tcPr>
@@ -3360,7 +3358,7 @@
         </w:tc>
         <w:tc>
           <w:tcPr>
-            <w:tcW w:w="860" w:type="dxa"/>
+            <w:tcW w:w="853" w:type="dxa"/>
             <w:vAlign w:val="center"/>
             <w:hideMark/>
           </w:tcPr>
@@ -3390,7 +3388,7 @@
         </w:tc>
         <w:tc>
           <w:tcPr>
-            <w:tcW w:w="660" w:type="dxa"/>
+            <w:tcW w:w="762" w:type="dxa"/>
             <w:vAlign w:val="center"/>
             <w:hideMark/>
           </w:tcPr>
@@ -3420,7 +3418,7 @@
         </w:tc>
         <w:tc>
           <w:tcPr>
-            <w:tcW w:w="940" w:type="dxa"/>
+            <w:tcW w:w="1036" w:type="dxa"/>
             <w:vAlign w:val="center"/>
             <w:hideMark/>
           </w:tcPr>
@@ -3450,7 +3448,7 @@
         </w:tc>
         <w:tc>
           <w:tcPr>
-            <w:tcW w:w="860" w:type="dxa"/>
+            <w:tcW w:w="853" w:type="dxa"/>
             <w:vAlign w:val="center"/>
             <w:hideMark/>
           </w:tcPr>
@@ -3480,7 +3478,7 @@
         </w:tc>
         <w:tc>
           <w:tcPr>
-            <w:tcW w:w="1320" w:type="dxa"/>
+            <w:tcW w:w="1427" w:type="dxa"/>
             <w:vAlign w:val="center"/>
             <w:hideMark/>
           </w:tcPr>
@@ -3510,7 +3508,7 @@
         </w:tc>
         <w:tc>
           <w:tcPr>
-            <w:tcW w:w="800" w:type="dxa"/>
+            <w:tcW w:w="909" w:type="dxa"/>
             <w:vAlign w:val="center"/>
             <w:hideMark/>
           </w:tcPr>
@@ -3546,7 +3544,7 @@
         <w:tc>
           <w:tcPr>
             <w:cnfStyle w:val="001000000000" w:firstRow="0" w:lastRow="0" w:firstColumn="1" w:lastColumn="0" w:oddVBand="0" w:evenVBand="0" w:oddHBand="0" w:evenHBand="0" w:firstRowFirstColumn="0" w:firstRowLastColumn="0" w:lastRowFirstColumn="0" w:lastRowLastColumn="0"/>
-            <w:tcW w:w="620" w:type="dxa"/>
+            <w:tcW w:w="850" w:type="dxa"/>
             <w:vAlign w:val="center"/>
             <w:hideMark/>
           </w:tcPr>
@@ -3577,7 +3575,7 @@
         </w:tc>
         <w:tc>
           <w:tcPr>
-            <w:tcW w:w="660" w:type="dxa"/>
+            <w:tcW w:w="762" w:type="dxa"/>
             <w:vAlign w:val="center"/>
             <w:hideMark/>
           </w:tcPr>
@@ -3607,7 +3605,7 @@
         </w:tc>
         <w:tc>
           <w:tcPr>
-            <w:tcW w:w="940" w:type="dxa"/>
+            <w:tcW w:w="1036" w:type="dxa"/>
             <w:vAlign w:val="center"/>
             <w:hideMark/>
           </w:tcPr>
@@ -3637,7 +3635,7 @@
         </w:tc>
         <w:tc>
           <w:tcPr>
-            <w:tcW w:w="860" w:type="dxa"/>
+            <w:tcW w:w="853" w:type="dxa"/>
             <w:vAlign w:val="center"/>
             <w:hideMark/>
           </w:tcPr>
@@ -3667,7 +3665,7 @@
         </w:tc>
         <w:tc>
           <w:tcPr>
-            <w:tcW w:w="660" w:type="dxa"/>
+            <w:tcW w:w="762" w:type="dxa"/>
             <w:vAlign w:val="center"/>
             <w:hideMark/>
           </w:tcPr>
@@ -3697,7 +3695,7 @@
         </w:tc>
         <w:tc>
           <w:tcPr>
-            <w:tcW w:w="940" w:type="dxa"/>
+            <w:tcW w:w="1036" w:type="dxa"/>
             <w:vAlign w:val="center"/>
             <w:hideMark/>
           </w:tcPr>
@@ -3727,7 +3725,7 @@
         </w:tc>
         <w:tc>
           <w:tcPr>
-            <w:tcW w:w="860" w:type="dxa"/>
+            <w:tcW w:w="853" w:type="dxa"/>
             <w:vAlign w:val="center"/>
             <w:hideMark/>
           </w:tcPr>
@@ -3757,7 +3755,7 @@
         </w:tc>
         <w:tc>
           <w:tcPr>
-            <w:tcW w:w="1320" w:type="dxa"/>
+            <w:tcW w:w="1427" w:type="dxa"/>
             <w:vAlign w:val="center"/>
             <w:hideMark/>
           </w:tcPr>
@@ -3787,7 +3785,7 @@
         </w:tc>
         <w:tc>
           <w:tcPr>
-            <w:tcW w:w="800" w:type="dxa"/>
+            <w:tcW w:w="909" w:type="dxa"/>
             <w:vAlign w:val="center"/>
             <w:hideMark/>
           </w:tcPr>
@@ -3824,7 +3822,7 @@
         <w:tc>
           <w:tcPr>
             <w:cnfStyle w:val="001000000000" w:firstRow="0" w:lastRow="0" w:firstColumn="1" w:lastColumn="0" w:oddVBand="0" w:evenVBand="0" w:oddHBand="0" w:evenHBand="0" w:firstRowFirstColumn="0" w:firstRowLastColumn="0" w:lastRowFirstColumn="0" w:lastRowLastColumn="0"/>
-            <w:tcW w:w="620" w:type="dxa"/>
+            <w:tcW w:w="850" w:type="dxa"/>
             <w:vAlign w:val="center"/>
             <w:hideMark/>
           </w:tcPr>
@@ -3855,7 +3853,7 @@
         </w:tc>
         <w:tc>
           <w:tcPr>
-            <w:tcW w:w="660" w:type="dxa"/>
+            <w:tcW w:w="762" w:type="dxa"/>
             <w:vAlign w:val="center"/>
             <w:hideMark/>
           </w:tcPr>
@@ -3885,7 +3883,7 @@
         </w:tc>
         <w:tc>
           <w:tcPr>
-            <w:tcW w:w="940" w:type="dxa"/>
+            <w:tcW w:w="1036" w:type="dxa"/>
             <w:vAlign w:val="center"/>
             <w:hideMark/>
           </w:tcPr>
@@ -3915,7 +3913,7 @@
         </w:tc>
         <w:tc>
           <w:tcPr>
-            <w:tcW w:w="860" w:type="dxa"/>
+            <w:tcW w:w="853" w:type="dxa"/>
             <w:vAlign w:val="center"/>
             <w:hideMark/>
           </w:tcPr>
@@ -3945,7 +3943,7 @@
         </w:tc>
         <w:tc>
           <w:tcPr>
-            <w:tcW w:w="660" w:type="dxa"/>
+            <w:tcW w:w="762" w:type="dxa"/>
             <w:vAlign w:val="center"/>
             <w:hideMark/>
           </w:tcPr>
@@ -3975,7 +3973,7 @@
         </w:tc>
         <w:tc>
           <w:tcPr>
-            <w:tcW w:w="940" w:type="dxa"/>
+            <w:tcW w:w="1036" w:type="dxa"/>
             <w:vAlign w:val="center"/>
             <w:hideMark/>
           </w:tcPr>
@@ -4005,7 +4003,7 @@
         </w:tc>
         <w:tc>
           <w:tcPr>
-            <w:tcW w:w="860" w:type="dxa"/>
+            <w:tcW w:w="853" w:type="dxa"/>
             <w:vAlign w:val="center"/>
             <w:hideMark/>
           </w:tcPr>
@@ -4035,7 +4033,7 @@
         </w:tc>
         <w:tc>
           <w:tcPr>
-            <w:tcW w:w="1320" w:type="dxa"/>
+            <w:tcW w:w="1427" w:type="dxa"/>
             <w:vAlign w:val="center"/>
             <w:hideMark/>
           </w:tcPr>
@@ -4065,7 +4063,7 @@
         </w:tc>
         <w:tc>
           <w:tcPr>
-            <w:tcW w:w="800" w:type="dxa"/>
+            <w:tcW w:w="909" w:type="dxa"/>
             <w:vAlign w:val="center"/>
             <w:hideMark/>
           </w:tcPr>
@@ -4101,7 +4099,7 @@
         <w:tc>
           <w:tcPr>
             <w:cnfStyle w:val="001000000000" w:firstRow="0" w:lastRow="0" w:firstColumn="1" w:lastColumn="0" w:oddVBand="0" w:evenVBand="0" w:oddHBand="0" w:evenHBand="0" w:firstRowFirstColumn="0" w:firstRowLastColumn="0" w:lastRowFirstColumn="0" w:lastRowLastColumn="0"/>
-            <w:tcW w:w="620" w:type="dxa"/>
+            <w:tcW w:w="850" w:type="dxa"/>
             <w:vAlign w:val="center"/>
             <w:hideMark/>
           </w:tcPr>
@@ -4132,7 +4130,7 @@
         </w:tc>
         <w:tc>
           <w:tcPr>
-            <w:tcW w:w="660" w:type="dxa"/>
+            <w:tcW w:w="762" w:type="dxa"/>
             <w:vAlign w:val="center"/>
             <w:hideMark/>
           </w:tcPr>
@@ -4162,7 +4160,7 @@
         </w:tc>
         <w:tc>
           <w:tcPr>
-            <w:tcW w:w="940" w:type="dxa"/>
+            <w:tcW w:w="1036" w:type="dxa"/>
             <w:vAlign w:val="center"/>
             <w:hideMark/>
           </w:tcPr>
@@ -4192,7 +4190,7 @@
         </w:tc>
         <w:tc>
           <w:tcPr>
-            <w:tcW w:w="860" w:type="dxa"/>
+            <w:tcW w:w="853" w:type="dxa"/>
             <w:vAlign w:val="center"/>
             <w:hideMark/>
           </w:tcPr>
@@ -4222,7 +4220,7 @@
         </w:tc>
         <w:tc>
           <w:tcPr>
-            <w:tcW w:w="660" w:type="dxa"/>
+            <w:tcW w:w="762" w:type="dxa"/>
             <w:vAlign w:val="center"/>
             <w:hideMark/>
           </w:tcPr>
@@ -4252,7 +4250,7 @@
         </w:tc>
         <w:tc>
           <w:tcPr>
-            <w:tcW w:w="940" w:type="dxa"/>
+            <w:tcW w:w="1036" w:type="dxa"/>
             <w:vAlign w:val="center"/>
             <w:hideMark/>
           </w:tcPr>
@@ -4282,7 +4280,7 @@
         </w:tc>
         <w:tc>
           <w:tcPr>
-            <w:tcW w:w="860" w:type="dxa"/>
+            <w:tcW w:w="853" w:type="dxa"/>
             <w:vAlign w:val="center"/>
             <w:hideMark/>
           </w:tcPr>
@@ -4312,7 +4310,7 @@
         </w:tc>
         <w:tc>
           <w:tcPr>
-            <w:tcW w:w="1320" w:type="dxa"/>
+            <w:tcW w:w="1427" w:type="dxa"/>
             <w:vAlign w:val="center"/>
             <w:hideMark/>
           </w:tcPr>
@@ -4342,7 +4340,7 @@
         </w:tc>
         <w:tc>
           <w:tcPr>
-            <w:tcW w:w="800" w:type="dxa"/>
+            <w:tcW w:w="909" w:type="dxa"/>
             <w:vAlign w:val="center"/>
             <w:hideMark/>
           </w:tcPr>
@@ -4379,7 +4377,7 @@
         <w:tc>
           <w:tcPr>
             <w:cnfStyle w:val="001000000000" w:firstRow="0" w:lastRow="0" w:firstColumn="1" w:lastColumn="0" w:oddVBand="0" w:evenVBand="0" w:oddHBand="0" w:evenHBand="0" w:firstRowFirstColumn="0" w:firstRowLastColumn="0" w:lastRowFirstColumn="0" w:lastRowLastColumn="0"/>
-            <w:tcW w:w="620" w:type="dxa"/>
+            <w:tcW w:w="850" w:type="dxa"/>
             <w:vAlign w:val="center"/>
             <w:hideMark/>
           </w:tcPr>
@@ -4410,7 +4408,7 @@
         </w:tc>
         <w:tc>
           <w:tcPr>
-            <w:tcW w:w="660" w:type="dxa"/>
+            <w:tcW w:w="762" w:type="dxa"/>
             <w:vAlign w:val="center"/>
             <w:hideMark/>
           </w:tcPr>
@@ -4440,7 +4438,7 @@
         </w:tc>
         <w:tc>
           <w:tcPr>
-            <w:tcW w:w="940" w:type="dxa"/>
+            <w:tcW w:w="1036" w:type="dxa"/>
             <w:vAlign w:val="center"/>
             <w:hideMark/>
           </w:tcPr>
@@ -4470,7 +4468,7 @@
         </w:tc>
         <w:tc>
           <w:tcPr>
-            <w:tcW w:w="860" w:type="dxa"/>
+            <w:tcW w:w="853" w:type="dxa"/>
             <w:vAlign w:val="center"/>
             <w:hideMark/>
           </w:tcPr>
@@ -4500,7 +4498,7 @@
         </w:tc>
         <w:tc>
           <w:tcPr>
-            <w:tcW w:w="660" w:type="dxa"/>
+            <w:tcW w:w="762" w:type="dxa"/>
             <w:vAlign w:val="center"/>
             <w:hideMark/>
           </w:tcPr>
@@ -4530,7 +4528,7 @@
         </w:tc>
         <w:tc>
           <w:tcPr>
-            <w:tcW w:w="940" w:type="dxa"/>
+            <w:tcW w:w="1036" w:type="dxa"/>
             <w:vAlign w:val="center"/>
             <w:hideMark/>
           </w:tcPr>
@@ -4560,7 +4558,7 @@
         </w:tc>
         <w:tc>
           <w:tcPr>
-            <w:tcW w:w="860" w:type="dxa"/>
+            <w:tcW w:w="853" w:type="dxa"/>
             <w:vAlign w:val="center"/>
             <w:hideMark/>
           </w:tcPr>
@@ -4590,7 +4588,7 @@
         </w:tc>
         <w:tc>
           <w:tcPr>
-            <w:tcW w:w="1320" w:type="dxa"/>
+            <w:tcW w:w="1427" w:type="dxa"/>
             <w:vAlign w:val="center"/>
             <w:hideMark/>
           </w:tcPr>
@@ -4620,7 +4618,7 @@
         </w:tc>
         <w:tc>
           <w:tcPr>
-            <w:tcW w:w="800" w:type="dxa"/>
+            <w:tcW w:w="909" w:type="dxa"/>
             <w:vAlign w:val="center"/>
             <w:hideMark/>
           </w:tcPr>
@@ -4656,7 +4654,7 @@
         <w:tc>
           <w:tcPr>
             <w:cnfStyle w:val="001000000000" w:firstRow="0" w:lastRow="0" w:firstColumn="1" w:lastColumn="0" w:oddVBand="0" w:evenVBand="0" w:oddHBand="0" w:evenHBand="0" w:firstRowFirstColumn="0" w:firstRowLastColumn="0" w:lastRowFirstColumn="0" w:lastRowLastColumn="0"/>
-            <w:tcW w:w="620" w:type="dxa"/>
+            <w:tcW w:w="850" w:type="dxa"/>
             <w:vAlign w:val="center"/>
             <w:hideMark/>
           </w:tcPr>
@@ -4687,7 +4685,7 @@
         </w:tc>
         <w:tc>
           <w:tcPr>
-            <w:tcW w:w="660" w:type="dxa"/>
+            <w:tcW w:w="762" w:type="dxa"/>
             <w:vAlign w:val="center"/>
             <w:hideMark/>
           </w:tcPr>
@@ -4717,7 +4715,7 @@
         </w:tc>
         <w:tc>
           <w:tcPr>
-            <w:tcW w:w="940" w:type="dxa"/>
+            <w:tcW w:w="1036" w:type="dxa"/>
             <w:vAlign w:val="center"/>
             <w:hideMark/>
           </w:tcPr>
@@ -4747,7 +4745,7 @@
         </w:tc>
         <w:tc>
           <w:tcPr>
-            <w:tcW w:w="860" w:type="dxa"/>
+            <w:tcW w:w="853" w:type="dxa"/>
             <w:vAlign w:val="center"/>
             <w:hideMark/>
           </w:tcPr>
@@ -4777,7 +4775,7 @@
         </w:tc>
         <w:tc>
           <w:tcPr>
-            <w:tcW w:w="660" w:type="dxa"/>
+            <w:tcW w:w="762" w:type="dxa"/>
             <w:vAlign w:val="center"/>
             <w:hideMark/>
           </w:tcPr>
@@ -4807,7 +4805,7 @@
         </w:tc>
         <w:tc>
           <w:tcPr>
-            <w:tcW w:w="940" w:type="dxa"/>
+            <w:tcW w:w="1036" w:type="dxa"/>
             <w:vAlign w:val="center"/>
             <w:hideMark/>
           </w:tcPr>
@@ -4837,7 +4835,7 @@
         </w:tc>
         <w:tc>
           <w:tcPr>
-            <w:tcW w:w="860" w:type="dxa"/>
+            <w:tcW w:w="853" w:type="dxa"/>
             <w:vAlign w:val="center"/>
             <w:hideMark/>
           </w:tcPr>
@@ -4867,7 +4865,7 @@
         </w:tc>
         <w:tc>
           <w:tcPr>
-            <w:tcW w:w="1320" w:type="dxa"/>
+            <w:tcW w:w="1427" w:type="dxa"/>
             <w:vAlign w:val="center"/>
             <w:hideMark/>
           </w:tcPr>
@@ -4897,7 +4895,7 @@
         </w:tc>
         <w:tc>
           <w:tcPr>
-            <w:tcW w:w="800" w:type="dxa"/>
+            <w:tcW w:w="909" w:type="dxa"/>
             <w:vAlign w:val="center"/>
             <w:hideMark/>
           </w:tcPr>
@@ -4934,7 +4932,7 @@
         <w:tc>
           <w:tcPr>
             <w:cnfStyle w:val="001000000000" w:firstRow="0" w:lastRow="0" w:firstColumn="1" w:lastColumn="0" w:oddVBand="0" w:evenVBand="0" w:oddHBand="0" w:evenHBand="0" w:firstRowFirstColumn="0" w:firstRowLastColumn="0" w:lastRowFirstColumn="0" w:lastRowLastColumn="0"/>
-            <w:tcW w:w="620" w:type="dxa"/>
+            <w:tcW w:w="850" w:type="dxa"/>
             <w:vAlign w:val="center"/>
             <w:hideMark/>
           </w:tcPr>
@@ -4965,7 +4963,7 @@
         </w:tc>
         <w:tc>
           <w:tcPr>
-            <w:tcW w:w="660" w:type="dxa"/>
+            <w:tcW w:w="762" w:type="dxa"/>
             <w:vAlign w:val="center"/>
             <w:hideMark/>
           </w:tcPr>
@@ -4995,7 +4993,7 @@
         </w:tc>
         <w:tc>
           <w:tcPr>
-            <w:tcW w:w="940" w:type="dxa"/>
+            <w:tcW w:w="1036" w:type="dxa"/>
             <w:vAlign w:val="center"/>
             <w:hideMark/>
           </w:tcPr>
@@ -5025,7 +5023,7 @@
         </w:tc>
         <w:tc>
           <w:tcPr>
-            <w:tcW w:w="860" w:type="dxa"/>
+            <w:tcW w:w="853" w:type="dxa"/>
             <w:vAlign w:val="center"/>
             <w:hideMark/>
           </w:tcPr>
@@ -5055,7 +5053,7 @@
         </w:tc>
         <w:tc>
           <w:tcPr>
-            <w:tcW w:w="660" w:type="dxa"/>
+            <w:tcW w:w="762" w:type="dxa"/>
             <w:vAlign w:val="center"/>
             <w:hideMark/>
           </w:tcPr>
@@ -5085,7 +5083,7 @@
         </w:tc>
         <w:tc>
           <w:tcPr>
-            <w:tcW w:w="940" w:type="dxa"/>
+            <w:tcW w:w="1036" w:type="dxa"/>
             <w:vAlign w:val="center"/>
             <w:hideMark/>
           </w:tcPr>
@@ -5115,7 +5113,7 @@
         </w:tc>
         <w:tc>
           <w:tcPr>
-            <w:tcW w:w="860" w:type="dxa"/>
+            <w:tcW w:w="853" w:type="dxa"/>
             <w:vAlign w:val="center"/>
             <w:hideMark/>
           </w:tcPr>
@@ -5145,7 +5143,7 @@
         </w:tc>
         <w:tc>
           <w:tcPr>
-            <w:tcW w:w="1320" w:type="dxa"/>
+            <w:tcW w:w="1427" w:type="dxa"/>
             <w:vAlign w:val="center"/>
             <w:hideMark/>
           </w:tcPr>
@@ -5175,7 +5173,7 @@
         </w:tc>
         <w:tc>
           <w:tcPr>
-            <w:tcW w:w="800" w:type="dxa"/>
+            <w:tcW w:w="909" w:type="dxa"/>
             <w:vAlign w:val="center"/>
             <w:hideMark/>
           </w:tcPr>
@@ -5211,7 +5209,7 @@
         <w:tc>
           <w:tcPr>
             <w:cnfStyle w:val="001000000000" w:firstRow="0" w:lastRow="0" w:firstColumn="1" w:lastColumn="0" w:oddVBand="0" w:evenVBand="0" w:oddHBand="0" w:evenHBand="0" w:firstRowFirstColumn="0" w:firstRowLastColumn="0" w:lastRowFirstColumn="0" w:lastRowLastColumn="0"/>
-            <w:tcW w:w="620" w:type="dxa"/>
+            <w:tcW w:w="850" w:type="dxa"/>
             <w:vAlign w:val="center"/>
             <w:hideMark/>
           </w:tcPr>
@@ -5242,7 +5240,7 @@
         </w:tc>
         <w:tc>
           <w:tcPr>
-            <w:tcW w:w="660" w:type="dxa"/>
+            <w:tcW w:w="762" w:type="dxa"/>
             <w:vAlign w:val="center"/>
             <w:hideMark/>
           </w:tcPr>
@@ -5272,7 +5270,7 @@
         </w:tc>
         <w:tc>
           <w:tcPr>
-            <w:tcW w:w="940" w:type="dxa"/>
+            <w:tcW w:w="1036" w:type="dxa"/>
             <w:vAlign w:val="center"/>
             <w:hideMark/>
           </w:tcPr>
@@ -5302,7 +5300,7 @@
         </w:tc>
         <w:tc>
           <w:tcPr>
-            <w:tcW w:w="860" w:type="dxa"/>
+            <w:tcW w:w="853" w:type="dxa"/>
             <w:vAlign w:val="center"/>
             <w:hideMark/>
           </w:tcPr>
@@ -5332,7 +5330,7 @@
         </w:tc>
         <w:tc>
           <w:tcPr>
-            <w:tcW w:w="660" w:type="dxa"/>
+            <w:tcW w:w="762" w:type="dxa"/>
             <w:vAlign w:val="center"/>
             <w:hideMark/>
           </w:tcPr>
@@ -5362,7 +5360,7 @@
         </w:tc>
         <w:tc>
           <w:tcPr>
-            <w:tcW w:w="940" w:type="dxa"/>
+            <w:tcW w:w="1036" w:type="dxa"/>
             <w:vAlign w:val="center"/>
             <w:hideMark/>
           </w:tcPr>
@@ -5392,7 +5390,7 @@
         </w:tc>
         <w:tc>
           <w:tcPr>
-            <w:tcW w:w="860" w:type="dxa"/>
+            <w:tcW w:w="853" w:type="dxa"/>
             <w:vAlign w:val="center"/>
             <w:hideMark/>
           </w:tcPr>
@@ -5422,7 +5420,7 @@
         </w:tc>
         <w:tc>
           <w:tcPr>
-            <w:tcW w:w="1320" w:type="dxa"/>
+            <w:tcW w:w="1427" w:type="dxa"/>
             <w:vAlign w:val="center"/>
             <w:hideMark/>
           </w:tcPr>
@@ -5452,7 +5450,7 @@
         </w:tc>
         <w:tc>
           <w:tcPr>
-            <w:tcW w:w="800" w:type="dxa"/>
+            <w:tcW w:w="909" w:type="dxa"/>
             <w:vAlign w:val="center"/>
             <w:hideMark/>
           </w:tcPr>
@@ -5489,7 +5487,7 @@
         <w:tc>
           <w:tcPr>
             <w:cnfStyle w:val="001000000000" w:firstRow="0" w:lastRow="0" w:firstColumn="1" w:lastColumn="0" w:oddVBand="0" w:evenVBand="0" w:oddHBand="0" w:evenHBand="0" w:firstRowFirstColumn="0" w:firstRowLastColumn="0" w:lastRowFirstColumn="0" w:lastRowLastColumn="0"/>
-            <w:tcW w:w="620" w:type="dxa"/>
+            <w:tcW w:w="850" w:type="dxa"/>
             <w:vAlign w:val="center"/>
             <w:hideMark/>
           </w:tcPr>
@@ -5520,7 +5518,7 @@
         </w:tc>
         <w:tc>
           <w:tcPr>
-            <w:tcW w:w="660" w:type="dxa"/>
+            <w:tcW w:w="762" w:type="dxa"/>
             <w:vAlign w:val="center"/>
             <w:hideMark/>
           </w:tcPr>
@@ -5550,7 +5548,7 @@
         </w:tc>
         <w:tc>
           <w:tcPr>
-            <w:tcW w:w="940" w:type="dxa"/>
+            <w:tcW w:w="1036" w:type="dxa"/>
             <w:vAlign w:val="center"/>
             <w:hideMark/>
           </w:tcPr>
@@ -5580,7 +5578,7 @@
         </w:tc>
         <w:tc>
           <w:tcPr>
-            <w:tcW w:w="860" w:type="dxa"/>
+            <w:tcW w:w="853" w:type="dxa"/>
             <w:vAlign w:val="center"/>
             <w:hideMark/>
           </w:tcPr>
@@ -5610,7 +5608,7 @@
         </w:tc>
         <w:tc>
           <w:tcPr>
-            <w:tcW w:w="660" w:type="dxa"/>
+            <w:tcW w:w="762" w:type="dxa"/>
             <w:vAlign w:val="center"/>
             <w:hideMark/>
           </w:tcPr>
@@ -5640,7 +5638,7 @@
         </w:tc>
         <w:tc>
           <w:tcPr>
-            <w:tcW w:w="940" w:type="dxa"/>
+            <w:tcW w:w="1036" w:type="dxa"/>
             <w:vAlign w:val="center"/>
             <w:hideMark/>
           </w:tcPr>
@@ -5670,7 +5668,7 @@
         </w:tc>
         <w:tc>
           <w:tcPr>
-            <w:tcW w:w="860" w:type="dxa"/>
+            <w:tcW w:w="853" w:type="dxa"/>
             <w:vAlign w:val="center"/>
             <w:hideMark/>
           </w:tcPr>
@@ -5700,7 +5698,7 @@
         </w:tc>
         <w:tc>
           <w:tcPr>
-            <w:tcW w:w="1320" w:type="dxa"/>
+            <w:tcW w:w="1427" w:type="dxa"/>
             <w:vAlign w:val="center"/>
             <w:hideMark/>
           </w:tcPr>
@@ -5730,7 +5728,7 @@
         </w:tc>
         <w:tc>
           <w:tcPr>
-            <w:tcW w:w="800" w:type="dxa"/>
+            <w:tcW w:w="909" w:type="dxa"/>
             <w:vAlign w:val="center"/>
             <w:hideMark/>
           </w:tcPr>
@@ -5766,7 +5764,7 @@
         <w:tc>
           <w:tcPr>
             <w:cnfStyle w:val="001000000000" w:firstRow="0" w:lastRow="0" w:firstColumn="1" w:lastColumn="0" w:oddVBand="0" w:evenVBand="0" w:oddHBand="0" w:evenHBand="0" w:firstRowFirstColumn="0" w:firstRowLastColumn="0" w:lastRowFirstColumn="0" w:lastRowLastColumn="0"/>
-            <w:tcW w:w="620" w:type="dxa"/>
+            <w:tcW w:w="850" w:type="dxa"/>
             <w:vAlign w:val="center"/>
             <w:hideMark/>
           </w:tcPr>
@@ -5797,7 +5795,7 @@
         </w:tc>
         <w:tc>
           <w:tcPr>
-            <w:tcW w:w="660" w:type="dxa"/>
+            <w:tcW w:w="762" w:type="dxa"/>
             <w:vAlign w:val="center"/>
             <w:hideMark/>
           </w:tcPr>
@@ -5827,7 +5825,7 @@
         </w:tc>
         <w:tc>
           <w:tcPr>
-            <w:tcW w:w="940" w:type="dxa"/>
+            <w:tcW w:w="1036" w:type="dxa"/>
             <w:vAlign w:val="center"/>
             <w:hideMark/>
           </w:tcPr>
@@ -5857,7 +5855,7 @@
         </w:tc>
         <w:tc>
           <w:tcPr>
-            <w:tcW w:w="860" w:type="dxa"/>
+            <w:tcW w:w="853" w:type="dxa"/>
             <w:vAlign w:val="center"/>
             <w:hideMark/>
           </w:tcPr>
@@ -5887,7 +5885,7 @@
         </w:tc>
         <w:tc>
           <w:tcPr>
-            <w:tcW w:w="660" w:type="dxa"/>
+            <w:tcW w:w="762" w:type="dxa"/>
             <w:vAlign w:val="center"/>
             <w:hideMark/>
           </w:tcPr>
@@ -5917,7 +5915,7 @@
         </w:tc>
         <w:tc>
           <w:tcPr>
-            <w:tcW w:w="940" w:type="dxa"/>
+            <w:tcW w:w="1036" w:type="dxa"/>
             <w:vAlign w:val="center"/>
             <w:hideMark/>
           </w:tcPr>
@@ -5947,7 +5945,7 @@
         </w:tc>
         <w:tc>
           <w:tcPr>
-            <w:tcW w:w="860" w:type="dxa"/>
+            <w:tcW w:w="853" w:type="dxa"/>
             <w:vAlign w:val="center"/>
             <w:hideMark/>
           </w:tcPr>
@@ -5977,7 +5975,7 @@
         </w:tc>
         <w:tc>
           <w:tcPr>
-            <w:tcW w:w="1320" w:type="dxa"/>
+            <w:tcW w:w="1427" w:type="dxa"/>
             <w:vAlign w:val="center"/>
             <w:hideMark/>
           </w:tcPr>
@@ -6007,7 +6005,7 @@
         </w:tc>
         <w:tc>
           <w:tcPr>
-            <w:tcW w:w="800" w:type="dxa"/>
+            <w:tcW w:w="909" w:type="dxa"/>
             <w:vAlign w:val="center"/>
             <w:hideMark/>
           </w:tcPr>
@@ -6044,7 +6042,7 @@
         <w:tc>
           <w:tcPr>
             <w:cnfStyle w:val="001000000000" w:firstRow="0" w:lastRow="0" w:firstColumn="1" w:lastColumn="0" w:oddVBand="0" w:evenVBand="0" w:oddHBand="0" w:evenHBand="0" w:firstRowFirstColumn="0" w:firstRowLastColumn="0" w:lastRowFirstColumn="0" w:lastRowLastColumn="0"/>
-            <w:tcW w:w="620" w:type="dxa"/>
+            <w:tcW w:w="850" w:type="dxa"/>
             <w:vAlign w:val="center"/>
             <w:hideMark/>
           </w:tcPr>
@@ -6075,7 +6073,7 @@
         </w:tc>
         <w:tc>
           <w:tcPr>
-            <w:tcW w:w="660" w:type="dxa"/>
+            <w:tcW w:w="762" w:type="dxa"/>
             <w:vAlign w:val="center"/>
             <w:hideMark/>
           </w:tcPr>
@@ -6105,7 +6103,7 @@
         </w:tc>
         <w:tc>
           <w:tcPr>
-            <w:tcW w:w="940" w:type="dxa"/>
+            <w:tcW w:w="1036" w:type="dxa"/>
             <w:vAlign w:val="center"/>
             <w:hideMark/>
           </w:tcPr>
@@ -6135,7 +6133,7 @@
         </w:tc>
         <w:tc>
           <w:tcPr>
-            <w:tcW w:w="860" w:type="dxa"/>
+            <w:tcW w:w="853" w:type="dxa"/>
             <w:vAlign w:val="center"/>
             <w:hideMark/>
           </w:tcPr>
@@ -6165,7 +6163,7 @@
         </w:tc>
         <w:tc>
           <w:tcPr>
-            <w:tcW w:w="660" w:type="dxa"/>
+            <w:tcW w:w="762" w:type="dxa"/>
             <w:vAlign w:val="center"/>
             <w:hideMark/>
           </w:tcPr>
@@ -6195,7 +6193,7 @@
         </w:tc>
         <w:tc>
           <w:tcPr>
-            <w:tcW w:w="940" w:type="dxa"/>
+            <w:tcW w:w="1036" w:type="dxa"/>
             <w:vAlign w:val="center"/>
             <w:hideMark/>
           </w:tcPr>
@@ -6225,7 +6223,7 @@
         </w:tc>
         <w:tc>
           <w:tcPr>
-            <w:tcW w:w="860" w:type="dxa"/>
+            <w:tcW w:w="853" w:type="dxa"/>
             <w:vAlign w:val="center"/>
             <w:hideMark/>
           </w:tcPr>
@@ -6255,7 +6253,7 @@
         </w:tc>
         <w:tc>
           <w:tcPr>
-            <w:tcW w:w="1320" w:type="dxa"/>
+            <w:tcW w:w="1427" w:type="dxa"/>
             <w:vAlign w:val="center"/>
             <w:hideMark/>
           </w:tcPr>
@@ -6285,7 +6283,7 @@
         </w:tc>
         <w:tc>
           <w:tcPr>
-            <w:tcW w:w="800" w:type="dxa"/>
+            <w:tcW w:w="909" w:type="dxa"/>
             <w:vAlign w:val="center"/>
             <w:hideMark/>
           </w:tcPr>
@@ -6321,7 +6319,7 @@
         <w:tc>
           <w:tcPr>
             <w:cnfStyle w:val="001000000000" w:firstRow="0" w:lastRow="0" w:firstColumn="1" w:lastColumn="0" w:oddVBand="0" w:evenVBand="0" w:oddHBand="0" w:evenHBand="0" w:firstRowFirstColumn="0" w:firstRowLastColumn="0" w:lastRowFirstColumn="0" w:lastRowLastColumn="0"/>
-            <w:tcW w:w="620" w:type="dxa"/>
+            <w:tcW w:w="850" w:type="dxa"/>
             <w:vAlign w:val="center"/>
             <w:hideMark/>
           </w:tcPr>
@@ -6352,7 +6350,7 @@
         </w:tc>
         <w:tc>
           <w:tcPr>
-            <w:tcW w:w="660" w:type="dxa"/>
+            <w:tcW w:w="762" w:type="dxa"/>
             <w:vAlign w:val="center"/>
             <w:hideMark/>
           </w:tcPr>
@@ -6382,7 +6380,7 @@
         </w:tc>
         <w:tc>
           <w:tcPr>
-            <w:tcW w:w="940" w:type="dxa"/>
+            <w:tcW w:w="1036" w:type="dxa"/>
             <w:vAlign w:val="center"/>
             <w:hideMark/>
           </w:tcPr>
@@ -6412,7 +6410,7 @@
         </w:tc>
         <w:tc>
           <w:tcPr>
-            <w:tcW w:w="860" w:type="dxa"/>
+            <w:tcW w:w="853" w:type="dxa"/>
             <w:vAlign w:val="center"/>
             <w:hideMark/>
           </w:tcPr>
@@ -6442,7 +6440,7 @@
         </w:tc>
         <w:tc>
           <w:tcPr>
-            <w:tcW w:w="660" w:type="dxa"/>
+            <w:tcW w:w="762" w:type="dxa"/>
             <w:vAlign w:val="center"/>
             <w:hideMark/>
           </w:tcPr>
@@ -6472,7 +6470,7 @@
         </w:tc>
         <w:tc>
           <w:tcPr>
-            <w:tcW w:w="940" w:type="dxa"/>
+            <w:tcW w:w="1036" w:type="dxa"/>
             <w:vAlign w:val="center"/>
             <w:hideMark/>
           </w:tcPr>
@@ -6502,7 +6500,7 @@
         </w:tc>
         <w:tc>
           <w:tcPr>
-            <w:tcW w:w="860" w:type="dxa"/>
+            <w:tcW w:w="853" w:type="dxa"/>
             <w:vAlign w:val="center"/>
             <w:hideMark/>
           </w:tcPr>
@@ -6532,7 +6530,7 @@
         </w:tc>
         <w:tc>
           <w:tcPr>
-            <w:tcW w:w="1320" w:type="dxa"/>
+            <w:tcW w:w="1427" w:type="dxa"/>
             <w:vAlign w:val="center"/>
             <w:hideMark/>
           </w:tcPr>
@@ -6562,7 +6560,7 @@
         </w:tc>
         <w:tc>
           <w:tcPr>
-            <w:tcW w:w="800" w:type="dxa"/>
+            <w:tcW w:w="909" w:type="dxa"/>
             <w:vAlign w:val="center"/>
             <w:hideMark/>
           </w:tcPr>
@@ -6599,7 +6597,7 @@
         <w:tc>
           <w:tcPr>
             <w:cnfStyle w:val="001000000000" w:firstRow="0" w:lastRow="0" w:firstColumn="1" w:lastColumn="0" w:oddVBand="0" w:evenVBand="0" w:oddHBand="0" w:evenHBand="0" w:firstRowFirstColumn="0" w:firstRowLastColumn="0" w:lastRowFirstColumn="0" w:lastRowLastColumn="0"/>
-            <w:tcW w:w="620" w:type="dxa"/>
+            <w:tcW w:w="850" w:type="dxa"/>
             <w:vAlign w:val="center"/>
             <w:hideMark/>
           </w:tcPr>
@@ -6630,7 +6628,7 @@
         </w:tc>
         <w:tc>
           <w:tcPr>
-            <w:tcW w:w="660" w:type="dxa"/>
+            <w:tcW w:w="762" w:type="dxa"/>
             <w:vAlign w:val="center"/>
             <w:hideMark/>
           </w:tcPr>
@@ -6660,7 +6658,7 @@
         </w:tc>
         <w:tc>
           <w:tcPr>
-            <w:tcW w:w="940" w:type="dxa"/>
+            <w:tcW w:w="1036" w:type="dxa"/>
             <w:vAlign w:val="center"/>
             <w:hideMark/>
           </w:tcPr>
@@ -6690,7 +6688,7 @@
         </w:tc>
         <w:tc>
           <w:tcPr>
-            <w:tcW w:w="860" w:type="dxa"/>
+            <w:tcW w:w="853" w:type="dxa"/>
             <w:vAlign w:val="center"/>
             <w:hideMark/>
           </w:tcPr>
@@ -6720,7 +6718,7 @@
         </w:tc>
         <w:tc>
           <w:tcPr>
-            <w:tcW w:w="660" w:type="dxa"/>
+            <w:tcW w:w="762" w:type="dxa"/>
             <w:vAlign w:val="center"/>
             <w:hideMark/>
           </w:tcPr>
@@ -6750,7 +6748,7 @@
         </w:tc>
         <w:tc>
           <w:tcPr>
-            <w:tcW w:w="940" w:type="dxa"/>
+            <w:tcW w:w="1036" w:type="dxa"/>
             <w:vAlign w:val="center"/>
             <w:hideMark/>
           </w:tcPr>
@@ -6780,7 +6778,7 @@
         </w:tc>
         <w:tc>
           <w:tcPr>
-            <w:tcW w:w="860" w:type="dxa"/>
+            <w:tcW w:w="853" w:type="dxa"/>
             <w:vAlign w:val="center"/>
             <w:hideMark/>
           </w:tcPr>
@@ -6810,7 +6808,7 @@
         </w:tc>
         <w:tc>
           <w:tcPr>
-            <w:tcW w:w="1320" w:type="dxa"/>
+            <w:tcW w:w="1427" w:type="dxa"/>
             <w:vAlign w:val="center"/>
             <w:hideMark/>
           </w:tcPr>
@@ -6840,7 +6838,7 @@
         </w:tc>
         <w:tc>
           <w:tcPr>
-            <w:tcW w:w="800" w:type="dxa"/>
+            <w:tcW w:w="909" w:type="dxa"/>
             <w:vAlign w:val="center"/>
             <w:hideMark/>
           </w:tcPr>
@@ -6876,7 +6874,7 @@
         <w:tc>
           <w:tcPr>
             <w:cnfStyle w:val="001000000000" w:firstRow="0" w:lastRow="0" w:firstColumn="1" w:lastColumn="0" w:oddVBand="0" w:evenVBand="0" w:oddHBand="0" w:evenHBand="0" w:firstRowFirstColumn="0" w:firstRowLastColumn="0" w:lastRowFirstColumn="0" w:lastRowLastColumn="0"/>
-            <w:tcW w:w="620" w:type="dxa"/>
+            <w:tcW w:w="850" w:type="dxa"/>
             <w:vAlign w:val="center"/>
             <w:hideMark/>
           </w:tcPr>
@@ -6907,7 +6905,7 @@
         </w:tc>
         <w:tc>
           <w:tcPr>
-            <w:tcW w:w="660" w:type="dxa"/>
+            <w:tcW w:w="762" w:type="dxa"/>
             <w:vAlign w:val="center"/>
             <w:hideMark/>
           </w:tcPr>
@@ -6937,7 +6935,7 @@
         </w:tc>
         <w:tc>
           <w:tcPr>
-            <w:tcW w:w="940" w:type="dxa"/>
+            <w:tcW w:w="1036" w:type="dxa"/>
             <w:vAlign w:val="center"/>
             <w:hideMark/>
           </w:tcPr>
@@ -6967,7 +6965,7 @@
         </w:tc>
         <w:tc>
           <w:tcPr>
-            <w:tcW w:w="860" w:type="dxa"/>
+            <w:tcW w:w="853" w:type="dxa"/>
             <w:vAlign w:val="center"/>
             <w:hideMark/>
           </w:tcPr>
@@ -6997,7 +6995,7 @@
         </w:tc>
         <w:tc>
           <w:tcPr>
-            <w:tcW w:w="660" w:type="dxa"/>
+            <w:tcW w:w="762" w:type="dxa"/>
             <w:vAlign w:val="center"/>
             <w:hideMark/>
           </w:tcPr>
@@ -7027,7 +7025,7 @@
         </w:tc>
         <w:tc>
           <w:tcPr>
-            <w:tcW w:w="940" w:type="dxa"/>
+            <w:tcW w:w="1036" w:type="dxa"/>
             <w:vAlign w:val="center"/>
             <w:hideMark/>
           </w:tcPr>
@@ -7057,7 +7055,7 @@
         </w:tc>
         <w:tc>
           <w:tcPr>
-            <w:tcW w:w="860" w:type="dxa"/>
+            <w:tcW w:w="853" w:type="dxa"/>
             <w:vAlign w:val="center"/>
             <w:hideMark/>
           </w:tcPr>
@@ -7087,7 +7085,7 @@
         </w:tc>
         <w:tc>
           <w:tcPr>
-            <w:tcW w:w="1320" w:type="dxa"/>
+            <w:tcW w:w="1427" w:type="dxa"/>
             <w:vAlign w:val="center"/>
             <w:hideMark/>
           </w:tcPr>
@@ -7117,7 +7115,7 @@
         </w:tc>
         <w:tc>
           <w:tcPr>
-            <w:tcW w:w="800" w:type="dxa"/>
+            <w:tcW w:w="909" w:type="dxa"/>
             <w:vAlign w:val="center"/>
             <w:hideMark/>
           </w:tcPr>
@@ -7154,7 +7152,7 @@
         <w:tc>
           <w:tcPr>
             <w:cnfStyle w:val="001000000000" w:firstRow="0" w:lastRow="0" w:firstColumn="1" w:lastColumn="0" w:oddVBand="0" w:evenVBand="0" w:oddHBand="0" w:evenHBand="0" w:firstRowFirstColumn="0" w:firstRowLastColumn="0" w:lastRowFirstColumn="0" w:lastRowLastColumn="0"/>
-            <w:tcW w:w="620" w:type="dxa"/>
+            <w:tcW w:w="850" w:type="dxa"/>
             <w:vAlign w:val="center"/>
             <w:hideMark/>
           </w:tcPr>
@@ -7185,7 +7183,7 @@
         </w:tc>
         <w:tc>
           <w:tcPr>
-            <w:tcW w:w="660" w:type="dxa"/>
+            <w:tcW w:w="762" w:type="dxa"/>
             <w:vAlign w:val="center"/>
             <w:hideMark/>
           </w:tcPr>
@@ -7215,7 +7213,7 @@
         </w:tc>
         <w:tc>
           <w:tcPr>
-            <w:tcW w:w="940" w:type="dxa"/>
+            <w:tcW w:w="1036" w:type="dxa"/>
             <w:vAlign w:val="center"/>
             <w:hideMark/>
           </w:tcPr>
@@ -7245,7 +7243,7 @@
         </w:tc>
         <w:tc>
           <w:tcPr>
-            <w:tcW w:w="860" w:type="dxa"/>
+            <w:tcW w:w="853" w:type="dxa"/>
             <w:vAlign w:val="center"/>
             <w:hideMark/>
           </w:tcPr>
@@ -7275,7 +7273,7 @@
         </w:tc>
         <w:tc>
           <w:tcPr>
-            <w:tcW w:w="660" w:type="dxa"/>
+            <w:tcW w:w="762" w:type="dxa"/>
             <w:vAlign w:val="center"/>
             <w:hideMark/>
           </w:tcPr>
@@ -7305,7 +7303,7 @@
         </w:tc>
         <w:tc>
           <w:tcPr>
-            <w:tcW w:w="940" w:type="dxa"/>
+            <w:tcW w:w="1036" w:type="dxa"/>
             <w:vAlign w:val="center"/>
             <w:hideMark/>
           </w:tcPr>
@@ -7335,7 +7333,7 @@
         </w:tc>
         <w:tc>
           <w:tcPr>
-            <w:tcW w:w="860" w:type="dxa"/>
+            <w:tcW w:w="853" w:type="dxa"/>
             <w:vAlign w:val="center"/>
             <w:hideMark/>
           </w:tcPr>
@@ -7365,7 +7363,7 @@
         </w:tc>
         <w:tc>
           <w:tcPr>
-            <w:tcW w:w="1320" w:type="dxa"/>
+            <w:tcW w:w="1427" w:type="dxa"/>
             <w:vAlign w:val="center"/>
             <w:hideMark/>
           </w:tcPr>
@@ -7395,7 +7393,7 @@
         </w:tc>
         <w:tc>
           <w:tcPr>
-            <w:tcW w:w="800" w:type="dxa"/>
+            <w:tcW w:w="909" w:type="dxa"/>
             <w:vAlign w:val="center"/>
             <w:hideMark/>
           </w:tcPr>
@@ -7431,7 +7429,7 @@
         <w:tc>
           <w:tcPr>
             <w:cnfStyle w:val="001000000000" w:firstRow="0" w:lastRow="0" w:firstColumn="1" w:lastColumn="0" w:oddVBand="0" w:evenVBand="0" w:oddHBand="0" w:evenHBand="0" w:firstRowFirstColumn="0" w:firstRowLastColumn="0" w:lastRowFirstColumn="0" w:lastRowLastColumn="0"/>
-            <w:tcW w:w="620" w:type="dxa"/>
+            <w:tcW w:w="850" w:type="dxa"/>
             <w:vAlign w:val="center"/>
             <w:hideMark/>
           </w:tcPr>
@@ -7462,7 +7460,7 @@
         </w:tc>
         <w:tc>
           <w:tcPr>
-            <w:tcW w:w="660" w:type="dxa"/>
+            <w:tcW w:w="762" w:type="dxa"/>
             <w:vAlign w:val="center"/>
             <w:hideMark/>
           </w:tcPr>
@@ -7492,7 +7490,7 @@
         </w:tc>
         <w:tc>
           <w:tcPr>
-            <w:tcW w:w="940" w:type="dxa"/>
+            <w:tcW w:w="1036" w:type="dxa"/>
             <w:vAlign w:val="center"/>
             <w:hideMark/>
           </w:tcPr>
@@ -7522,7 +7520,7 @@
         </w:tc>
         <w:tc>
           <w:tcPr>
-            <w:tcW w:w="860" w:type="dxa"/>
+            <w:tcW w:w="853" w:type="dxa"/>
             <w:vAlign w:val="center"/>
             <w:hideMark/>
           </w:tcPr>
@@ -7552,7 +7550,7 @@
         </w:tc>
         <w:tc>
           <w:tcPr>
-            <w:tcW w:w="660" w:type="dxa"/>
+            <w:tcW w:w="762" w:type="dxa"/>
             <w:vAlign w:val="center"/>
             <w:hideMark/>
           </w:tcPr>
@@ -7582,7 +7580,7 @@
         </w:tc>
         <w:tc>
           <w:tcPr>
-            <w:tcW w:w="940" w:type="dxa"/>
+            <w:tcW w:w="1036" w:type="dxa"/>
             <w:vAlign w:val="center"/>
             <w:hideMark/>
           </w:tcPr>
@@ -7612,7 +7610,7 @@
         </w:tc>
         <w:tc>
           <w:tcPr>
-            <w:tcW w:w="860" w:type="dxa"/>
+            <w:tcW w:w="853" w:type="dxa"/>
             <w:vAlign w:val="center"/>
             <w:hideMark/>
           </w:tcPr>
@@ -7642,7 +7640,7 @@
         </w:tc>
         <w:tc>
           <w:tcPr>
-            <w:tcW w:w="1320" w:type="dxa"/>
+            <w:tcW w:w="1427" w:type="dxa"/>
             <w:vAlign w:val="center"/>
             <w:hideMark/>
           </w:tcPr>
@@ -7672,7 +7670,7 @@
         </w:tc>
         <w:tc>
           <w:tcPr>
-            <w:tcW w:w="800" w:type="dxa"/>
+            <w:tcW w:w="909" w:type="dxa"/>
             <w:vAlign w:val="center"/>
             <w:hideMark/>
           </w:tcPr>
@@ -7709,7 +7707,7 @@
         <w:tc>
           <w:tcPr>
             <w:cnfStyle w:val="001000000000" w:firstRow="0" w:lastRow="0" w:firstColumn="1" w:lastColumn="0" w:oddVBand="0" w:evenVBand="0" w:oddHBand="0" w:evenHBand="0" w:firstRowFirstColumn="0" w:firstRowLastColumn="0" w:lastRowFirstColumn="0" w:lastRowLastColumn="0"/>
-            <w:tcW w:w="620" w:type="dxa"/>
+            <w:tcW w:w="850" w:type="dxa"/>
             <w:vAlign w:val="center"/>
             <w:hideMark/>
           </w:tcPr>
@@ -7740,7 +7738,7 @@
         </w:tc>
         <w:tc>
           <w:tcPr>
-            <w:tcW w:w="660" w:type="dxa"/>
+            <w:tcW w:w="762" w:type="dxa"/>
             <w:vAlign w:val="center"/>
             <w:hideMark/>
           </w:tcPr>
@@ -7770,7 +7768,7 @@
         </w:tc>
         <w:tc>
           <w:tcPr>
-            <w:tcW w:w="940" w:type="dxa"/>
+            <w:tcW w:w="1036" w:type="dxa"/>
             <w:vAlign w:val="center"/>
             <w:hideMark/>
           </w:tcPr>
@@ -7800,7 +7798,7 @@
         </w:tc>
         <w:tc>
           <w:tcPr>
-            <w:tcW w:w="860" w:type="dxa"/>
+            <w:tcW w:w="853" w:type="dxa"/>
             <w:vAlign w:val="center"/>
             <w:hideMark/>
           </w:tcPr>
@@ -7830,7 +7828,7 @@
         </w:tc>
         <w:tc>
           <w:tcPr>
-            <w:tcW w:w="660" w:type="dxa"/>
+            <w:tcW w:w="762" w:type="dxa"/>
             <w:vAlign w:val="center"/>
             <w:hideMark/>
           </w:tcPr>
@@ -7860,7 +7858,7 @@
         </w:tc>
         <w:tc>
           <w:tcPr>
-            <w:tcW w:w="940" w:type="dxa"/>
+            <w:tcW w:w="1036" w:type="dxa"/>
             <w:vAlign w:val="center"/>
             <w:hideMark/>
           </w:tcPr>
@@ -7890,7 +7888,7 @@
         </w:tc>
         <w:tc>
           <w:tcPr>
-            <w:tcW w:w="860" w:type="dxa"/>
+            <w:tcW w:w="853" w:type="dxa"/>
             <w:vAlign w:val="center"/>
             <w:hideMark/>
           </w:tcPr>
@@ -7920,7 +7918,7 @@
         </w:tc>
         <w:tc>
           <w:tcPr>
-            <w:tcW w:w="1320" w:type="dxa"/>
+            <w:tcW w:w="1427" w:type="dxa"/>
             <w:vAlign w:val="center"/>
             <w:hideMark/>
           </w:tcPr>
@@ -7950,7 +7948,7 @@
         </w:tc>
         <w:tc>
           <w:tcPr>
-            <w:tcW w:w="800" w:type="dxa"/>
+            <w:tcW w:w="909" w:type="dxa"/>
             <w:vAlign w:val="center"/>
             <w:hideMark/>
           </w:tcPr>
@@ -7986,7 +7984,7 @@
         <w:tc>
           <w:tcPr>
             <w:cnfStyle w:val="001000000000" w:firstRow="0" w:lastRow="0" w:firstColumn="1" w:lastColumn="0" w:oddVBand="0" w:evenVBand="0" w:oddHBand="0" w:evenHBand="0" w:firstRowFirstColumn="0" w:firstRowLastColumn="0" w:lastRowFirstColumn="0" w:lastRowLastColumn="0"/>
-            <w:tcW w:w="620" w:type="dxa"/>
+            <w:tcW w:w="850" w:type="dxa"/>
             <w:vAlign w:val="center"/>
             <w:hideMark/>
           </w:tcPr>
@@ -8017,7 +8015,7 @@
         </w:tc>
         <w:tc>
           <w:tcPr>
-            <w:tcW w:w="660" w:type="dxa"/>
+            <w:tcW w:w="762" w:type="dxa"/>
             <w:vAlign w:val="center"/>
             <w:hideMark/>
           </w:tcPr>
@@ -8047,7 +8045,7 @@
         </w:tc>
         <w:tc>
           <w:tcPr>
-            <w:tcW w:w="940" w:type="dxa"/>
+            <w:tcW w:w="1036" w:type="dxa"/>
             <w:vAlign w:val="center"/>
             <w:hideMark/>
           </w:tcPr>
@@ -8077,7 +8075,7 @@
         </w:tc>
         <w:tc>
           <w:tcPr>
-            <w:tcW w:w="860" w:type="dxa"/>
+            <w:tcW w:w="853" w:type="dxa"/>
             <w:vAlign w:val="center"/>
             <w:hideMark/>
           </w:tcPr>
@@ -8107,7 +8105,7 @@
         </w:tc>
         <w:tc>
           <w:tcPr>
-            <w:tcW w:w="660" w:type="dxa"/>
+            <w:tcW w:w="762" w:type="dxa"/>
             <w:vAlign w:val="center"/>
             <w:hideMark/>
           </w:tcPr>
@@ -8137,7 +8135,7 @@
         </w:tc>
         <w:tc>
           <w:tcPr>
-            <w:tcW w:w="940" w:type="dxa"/>
+            <w:tcW w:w="1036" w:type="dxa"/>
             <w:vAlign w:val="center"/>
             <w:hideMark/>
           </w:tcPr>
@@ -8167,7 +8165,7 @@
         </w:tc>
         <w:tc>
           <w:tcPr>
-            <w:tcW w:w="860" w:type="dxa"/>
+            <w:tcW w:w="853" w:type="dxa"/>
             <w:vAlign w:val="center"/>
             <w:hideMark/>
           </w:tcPr>
@@ -8197,7 +8195,7 @@
         </w:tc>
         <w:tc>
           <w:tcPr>
-            <w:tcW w:w="1320" w:type="dxa"/>
+            <w:tcW w:w="1427" w:type="dxa"/>
             <w:vAlign w:val="center"/>
             <w:hideMark/>
           </w:tcPr>
@@ -8227,7 +8225,7 @@
         </w:tc>
         <w:tc>
           <w:tcPr>
-            <w:tcW w:w="800" w:type="dxa"/>
+            <w:tcW w:w="909" w:type="dxa"/>
             <w:vAlign w:val="center"/>
             <w:hideMark/>
           </w:tcPr>
@@ -8264,7 +8262,7 @@
         <w:tc>
           <w:tcPr>
             <w:cnfStyle w:val="001000000000" w:firstRow="0" w:lastRow="0" w:firstColumn="1" w:lastColumn="0" w:oddVBand="0" w:evenVBand="0" w:oddHBand="0" w:evenHBand="0" w:firstRowFirstColumn="0" w:firstRowLastColumn="0" w:lastRowFirstColumn="0" w:lastRowLastColumn="0"/>
-            <w:tcW w:w="620" w:type="dxa"/>
+            <w:tcW w:w="850" w:type="dxa"/>
             <w:vAlign w:val="center"/>
             <w:hideMark/>
           </w:tcPr>
@@ -8295,7 +8293,7 @@
         </w:tc>
         <w:tc>
           <w:tcPr>
-            <w:tcW w:w="660" w:type="dxa"/>
+            <w:tcW w:w="762" w:type="dxa"/>
             <w:vAlign w:val="center"/>
             <w:hideMark/>
           </w:tcPr>
@@ -8325,7 +8323,7 @@
         </w:tc>
         <w:tc>
           <w:tcPr>
-            <w:tcW w:w="940" w:type="dxa"/>
+            <w:tcW w:w="1036" w:type="dxa"/>
             <w:vAlign w:val="center"/>
             <w:hideMark/>
           </w:tcPr>
@@ -8355,7 +8353,7 @@
         </w:tc>
         <w:tc>
           <w:tcPr>
-            <w:tcW w:w="860" w:type="dxa"/>
+            <w:tcW w:w="853" w:type="dxa"/>
             <w:vAlign w:val="center"/>
             <w:hideMark/>
           </w:tcPr>
@@ -8385,7 +8383,7 @@
         </w:tc>
         <w:tc>
           <w:tcPr>
-            <w:tcW w:w="660" w:type="dxa"/>
+            <w:tcW w:w="762" w:type="dxa"/>
             <w:vAlign w:val="center"/>
             <w:hideMark/>
           </w:tcPr>
@@ -8415,7 +8413,7 @@
         </w:tc>
         <w:tc>
           <w:tcPr>
-            <w:tcW w:w="940" w:type="dxa"/>
+            <w:tcW w:w="1036" w:type="dxa"/>
             <w:vAlign w:val="center"/>
             <w:hideMark/>
           </w:tcPr>
@@ -8445,7 +8443,7 @@
         </w:tc>
         <w:tc>
           <w:tcPr>
-            <w:tcW w:w="860" w:type="dxa"/>
+            <w:tcW w:w="853" w:type="dxa"/>
             <w:vAlign w:val="center"/>
             <w:hideMark/>
           </w:tcPr>
@@ -8475,7 +8473,7 @@
         </w:tc>
         <w:tc>
           <w:tcPr>
-            <w:tcW w:w="1320" w:type="dxa"/>
+            <w:tcW w:w="1427" w:type="dxa"/>
             <w:vAlign w:val="center"/>
             <w:hideMark/>
           </w:tcPr>
@@ -8505,7 +8503,7 @@
         </w:tc>
         <w:tc>
           <w:tcPr>
-            <w:tcW w:w="800" w:type="dxa"/>
+            <w:tcW w:w="909" w:type="dxa"/>
             <w:vAlign w:val="center"/>
             <w:hideMark/>
           </w:tcPr>
@@ -8541,7 +8539,7 @@
         <w:tc>
           <w:tcPr>
             <w:cnfStyle w:val="001000000000" w:firstRow="0" w:lastRow="0" w:firstColumn="1" w:lastColumn="0" w:oddVBand="0" w:evenVBand="0" w:oddHBand="0" w:evenHBand="0" w:firstRowFirstColumn="0" w:firstRowLastColumn="0" w:lastRowFirstColumn="0" w:lastRowLastColumn="0"/>
-            <w:tcW w:w="620" w:type="dxa"/>
+            <w:tcW w:w="850" w:type="dxa"/>
             <w:vAlign w:val="center"/>
             <w:hideMark/>
           </w:tcPr>
@@ -8572,7 +8570,7 @@
         </w:tc>
         <w:tc>
           <w:tcPr>
-            <w:tcW w:w="660" w:type="dxa"/>
+            <w:tcW w:w="762" w:type="dxa"/>
             <w:vAlign w:val="center"/>
             <w:hideMark/>
           </w:tcPr>
@@ -8602,7 +8600,7 @@
         </w:tc>
         <w:tc>
           <w:tcPr>
-            <w:tcW w:w="940" w:type="dxa"/>
+            <w:tcW w:w="1036" w:type="dxa"/>
             <w:vAlign w:val="center"/>
             <w:hideMark/>
           </w:tcPr>
@@ -8632,7 +8630,7 @@
         </w:tc>
         <w:tc>
           <w:tcPr>
-            <w:tcW w:w="860" w:type="dxa"/>
+            <w:tcW w:w="853" w:type="dxa"/>
             <w:vAlign w:val="center"/>
             <w:hideMark/>
           </w:tcPr>
@@ -8662,7 +8660,7 @@
         </w:tc>
         <w:tc>
           <w:tcPr>
-            <w:tcW w:w="660" w:type="dxa"/>
+            <w:tcW w:w="762" w:type="dxa"/>
             <w:vAlign w:val="center"/>
             <w:hideMark/>
           </w:tcPr>
@@ -8692,7 +8690,7 @@
         </w:tc>
         <w:tc>
           <w:tcPr>
-            <w:tcW w:w="940" w:type="dxa"/>
+            <w:tcW w:w="1036" w:type="dxa"/>
             <w:vAlign w:val="center"/>
             <w:hideMark/>
           </w:tcPr>
@@ -8722,7 +8720,7 @@
         </w:tc>
         <w:tc>
           <w:tcPr>
-            <w:tcW w:w="860" w:type="dxa"/>
+            <w:tcW w:w="853" w:type="dxa"/>
             <w:vAlign w:val="center"/>
             <w:hideMark/>
           </w:tcPr>
@@ -8752,7 +8750,7 @@
         </w:tc>
         <w:tc>
           <w:tcPr>
-            <w:tcW w:w="1320" w:type="dxa"/>
+            <w:tcW w:w="1427" w:type="dxa"/>
             <w:vAlign w:val="center"/>
             <w:hideMark/>
           </w:tcPr>
@@ -8782,7 +8780,7 @@
         </w:tc>
         <w:tc>
           <w:tcPr>
-            <w:tcW w:w="800" w:type="dxa"/>
+            <w:tcW w:w="909" w:type="dxa"/>
             <w:vAlign w:val="center"/>
             <w:hideMark/>
           </w:tcPr>
@@ -8819,7 +8817,7 @@
         <w:tc>
           <w:tcPr>
             <w:cnfStyle w:val="001000000000" w:firstRow="0" w:lastRow="0" w:firstColumn="1" w:lastColumn="0" w:oddVBand="0" w:evenVBand="0" w:oddHBand="0" w:evenHBand="0" w:firstRowFirstColumn="0" w:firstRowLastColumn="0" w:lastRowFirstColumn="0" w:lastRowLastColumn="0"/>
-            <w:tcW w:w="620" w:type="dxa"/>
+            <w:tcW w:w="850" w:type="dxa"/>
             <w:vAlign w:val="center"/>
             <w:hideMark/>
           </w:tcPr>
@@ -8850,7 +8848,7 @@
         </w:tc>
         <w:tc>
           <w:tcPr>
-            <w:tcW w:w="660" w:type="dxa"/>
+            <w:tcW w:w="762" w:type="dxa"/>
             <w:vAlign w:val="center"/>
             <w:hideMark/>
           </w:tcPr>
@@ -8880,7 +8878,7 @@
         </w:tc>
         <w:tc>
           <w:tcPr>
-            <w:tcW w:w="940" w:type="dxa"/>
+            <w:tcW w:w="1036" w:type="dxa"/>
             <w:vAlign w:val="center"/>
             <w:hideMark/>
           </w:tcPr>
@@ -8910,7 +8908,7 @@
         </w:tc>
         <w:tc>
           <w:tcPr>
-            <w:tcW w:w="860" w:type="dxa"/>
+            <w:tcW w:w="853" w:type="dxa"/>
             <w:vAlign w:val="center"/>
             <w:hideMark/>
           </w:tcPr>
@@ -8940,7 +8938,7 @@
         </w:tc>
         <w:tc>
           <w:tcPr>
-            <w:tcW w:w="660" w:type="dxa"/>
+            <w:tcW w:w="762" w:type="dxa"/>
             <w:vAlign w:val="center"/>
             <w:hideMark/>
           </w:tcPr>
@@ -8970,7 +8968,7 @@
         </w:tc>
         <w:tc>
           <w:tcPr>
-            <w:tcW w:w="940" w:type="dxa"/>
+            <w:tcW w:w="1036" w:type="dxa"/>
             <w:vAlign w:val="center"/>
             <w:hideMark/>
           </w:tcPr>
@@ -9000,7 +8998,7 @@
         </w:tc>
         <w:tc>
           <w:tcPr>
-            <w:tcW w:w="860" w:type="dxa"/>
+            <w:tcW w:w="853" w:type="dxa"/>
             <w:vAlign w:val="center"/>
             <w:hideMark/>
           </w:tcPr>
@@ -9030,7 +9028,7 @@
         </w:tc>
         <w:tc>
           <w:tcPr>
-            <w:tcW w:w="1320" w:type="dxa"/>
+            <w:tcW w:w="1427" w:type="dxa"/>
             <w:vAlign w:val="center"/>
             <w:hideMark/>
           </w:tcPr>
@@ -9060,7 +9058,7 @@
         </w:tc>
         <w:tc>
           <w:tcPr>
-            <w:tcW w:w="800" w:type="dxa"/>
+            <w:tcW w:w="909" w:type="dxa"/>
             <w:vAlign w:val="center"/>
             <w:hideMark/>
           </w:tcPr>
@@ -9096,7 +9094,7 @@
         <w:tc>
           <w:tcPr>
             <w:cnfStyle w:val="001000000000" w:firstRow="0" w:lastRow="0" w:firstColumn="1" w:lastColumn="0" w:oddVBand="0" w:evenVBand="0" w:oddHBand="0" w:evenHBand="0" w:firstRowFirstColumn="0" w:firstRowLastColumn="0" w:lastRowFirstColumn="0" w:lastRowLastColumn="0"/>
-            <w:tcW w:w="620" w:type="dxa"/>
+            <w:tcW w:w="850" w:type="dxa"/>
             <w:vAlign w:val="center"/>
             <w:hideMark/>
           </w:tcPr>
@@ -9127,7 +9125,7 @@
         </w:tc>
         <w:tc>
           <w:tcPr>
-            <w:tcW w:w="660" w:type="dxa"/>
+            <w:tcW w:w="762" w:type="dxa"/>
             <w:vAlign w:val="center"/>
             <w:hideMark/>
           </w:tcPr>
@@ -9157,7 +9155,7 @@
         </w:tc>
         <w:tc>
           <w:tcPr>
-            <w:tcW w:w="940" w:type="dxa"/>
+            <w:tcW w:w="1036" w:type="dxa"/>
             <w:vAlign w:val="center"/>
             <w:hideMark/>
           </w:tcPr>
@@ -9187,7 +9185,7 @@
         </w:tc>
         <w:tc>
           <w:tcPr>
-            <w:tcW w:w="860" w:type="dxa"/>
+            <w:tcW w:w="853" w:type="dxa"/>
             <w:vAlign w:val="center"/>
             <w:hideMark/>
           </w:tcPr>
@@ -9217,7 +9215,7 @@
         </w:tc>
         <w:tc>
           <w:tcPr>
-            <w:tcW w:w="660" w:type="dxa"/>
+            <w:tcW w:w="762" w:type="dxa"/>
             <w:vAlign w:val="center"/>
             <w:hideMark/>
           </w:tcPr>
@@ -9247,7 +9245,7 @@
         </w:tc>
         <w:tc>
           <w:tcPr>
-            <w:tcW w:w="940" w:type="dxa"/>
+            <w:tcW w:w="1036" w:type="dxa"/>
             <w:vAlign w:val="center"/>
             <w:hideMark/>
           </w:tcPr>
@@ -9277,7 +9275,7 @@
         </w:tc>
         <w:tc>
           <w:tcPr>
-            <w:tcW w:w="860" w:type="dxa"/>
+            <w:tcW w:w="853" w:type="dxa"/>
             <w:vAlign w:val="center"/>
             <w:hideMark/>
           </w:tcPr>
@@ -9307,7 +9305,7 @@
         </w:tc>
         <w:tc>
           <w:tcPr>
-            <w:tcW w:w="1320" w:type="dxa"/>
+            <w:tcW w:w="1427" w:type="dxa"/>
             <w:vAlign w:val="center"/>
             <w:hideMark/>
           </w:tcPr>
@@ -9337,7 +9335,7 @@
         </w:tc>
         <w:tc>
           <w:tcPr>
-            <w:tcW w:w="800" w:type="dxa"/>
+            <w:tcW w:w="909" w:type="dxa"/>
             <w:vAlign w:val="center"/>
             <w:hideMark/>
           </w:tcPr>
@@ -9374,7 +9372,7 @@
         <w:tc>
           <w:tcPr>
             <w:cnfStyle w:val="001000000000" w:firstRow="0" w:lastRow="0" w:firstColumn="1" w:lastColumn="0" w:oddVBand="0" w:evenVBand="0" w:oddHBand="0" w:evenHBand="0" w:firstRowFirstColumn="0" w:firstRowLastColumn="0" w:lastRowFirstColumn="0" w:lastRowLastColumn="0"/>
-            <w:tcW w:w="620" w:type="dxa"/>
+            <w:tcW w:w="850" w:type="dxa"/>
             <w:vAlign w:val="center"/>
             <w:hideMark/>
           </w:tcPr>
@@ -9405,7 +9403,7 @@
         </w:tc>
         <w:tc>
           <w:tcPr>
-            <w:tcW w:w="660" w:type="dxa"/>
+            <w:tcW w:w="762" w:type="dxa"/>
             <w:vAlign w:val="center"/>
             <w:hideMark/>
           </w:tcPr>
@@ -9435,7 +9433,7 @@
         </w:tc>
         <w:tc>
           <w:tcPr>
-            <w:tcW w:w="940" w:type="dxa"/>
+            <w:tcW w:w="1036" w:type="dxa"/>
             <w:vAlign w:val="center"/>
             <w:hideMark/>
           </w:tcPr>
@@ -9465,7 +9463,7 @@
         </w:tc>
         <w:tc>
           <w:tcPr>
-            <w:tcW w:w="860" w:type="dxa"/>
+            <w:tcW w:w="853" w:type="dxa"/>
             <w:vAlign w:val="center"/>
             <w:hideMark/>
           </w:tcPr>
@@ -9495,7 +9493,7 @@
         </w:tc>
         <w:tc>
           <w:tcPr>
-            <w:tcW w:w="660" w:type="dxa"/>
+            <w:tcW w:w="762" w:type="dxa"/>
             <w:vAlign w:val="center"/>
             <w:hideMark/>
           </w:tcPr>
@@ -9525,7 +9523,7 @@
         </w:tc>
         <w:tc>
           <w:tcPr>
-            <w:tcW w:w="940" w:type="dxa"/>
+            <w:tcW w:w="1036" w:type="dxa"/>
             <w:vAlign w:val="center"/>
             <w:hideMark/>
           </w:tcPr>
@@ -9555,7 +9553,7 @@
         </w:tc>
         <w:tc>
           <w:tcPr>
-            <w:tcW w:w="860" w:type="dxa"/>
+            <w:tcW w:w="853" w:type="dxa"/>
             <w:vAlign w:val="center"/>
             <w:hideMark/>
           </w:tcPr>
@@ -9585,7 +9583,7 @@
         </w:tc>
         <w:tc>
           <w:tcPr>
-            <w:tcW w:w="1320" w:type="dxa"/>
+            <w:tcW w:w="1427" w:type="dxa"/>
             <w:vAlign w:val="center"/>
             <w:hideMark/>
           </w:tcPr>
@@ -9615,7 +9613,7 @@
         </w:tc>
         <w:tc>
           <w:tcPr>
-            <w:tcW w:w="800" w:type="dxa"/>
+            <w:tcW w:w="909" w:type="dxa"/>
             <w:vAlign w:val="center"/>
             <w:hideMark/>
           </w:tcPr>
@@ -9651,7 +9649,7 @@
         <w:tc>
           <w:tcPr>
             <w:cnfStyle w:val="001000000000" w:firstRow="0" w:lastRow="0" w:firstColumn="1" w:lastColumn="0" w:oddVBand="0" w:evenVBand="0" w:oddHBand="0" w:evenHBand="0" w:firstRowFirstColumn="0" w:firstRowLastColumn="0" w:lastRowFirstColumn="0" w:lastRowLastColumn="0"/>
-            <w:tcW w:w="620" w:type="dxa"/>
+            <w:tcW w:w="850" w:type="dxa"/>
             <w:vAlign w:val="center"/>
             <w:hideMark/>
           </w:tcPr>
@@ -9682,7 +9680,7 @@
         </w:tc>
         <w:tc>
           <w:tcPr>
-            <w:tcW w:w="660" w:type="dxa"/>
+            <w:tcW w:w="762" w:type="dxa"/>
             <w:vAlign w:val="center"/>
             <w:hideMark/>
           </w:tcPr>
@@ -9712,7 +9710,7 @@
         </w:tc>
         <w:tc>
           <w:tcPr>
-            <w:tcW w:w="940" w:type="dxa"/>
+            <w:tcW w:w="1036" w:type="dxa"/>
             <w:vAlign w:val="center"/>
             <w:hideMark/>
           </w:tcPr>
@@ -9742,7 +9740,7 @@
         </w:tc>
         <w:tc>
           <w:tcPr>
-            <w:tcW w:w="860" w:type="dxa"/>
+            <w:tcW w:w="853" w:type="dxa"/>
             <w:vAlign w:val="center"/>
             <w:hideMark/>
           </w:tcPr>
@@ -9772,7 +9770,7 @@
         </w:tc>
         <w:tc>
           <w:tcPr>
-            <w:tcW w:w="660" w:type="dxa"/>
+            <w:tcW w:w="762" w:type="dxa"/>
             <w:vAlign w:val="center"/>
             <w:hideMark/>
           </w:tcPr>
@@ -9802,7 +9800,7 @@
         </w:tc>
         <w:tc>
           <w:tcPr>
-            <w:tcW w:w="940" w:type="dxa"/>
+            <w:tcW w:w="1036" w:type="dxa"/>
             <w:vAlign w:val="center"/>
             <w:hideMark/>
           </w:tcPr>
@@ -9832,7 +9830,7 @@
         </w:tc>
         <w:tc>
           <w:tcPr>
-            <w:tcW w:w="860" w:type="dxa"/>
+            <w:tcW w:w="853" w:type="dxa"/>
             <w:vAlign w:val="center"/>
             <w:hideMark/>
           </w:tcPr>
@@ -9862,7 +9860,7 @@
         </w:tc>
         <w:tc>
           <w:tcPr>
-            <w:tcW w:w="1320" w:type="dxa"/>
+            <w:tcW w:w="1427" w:type="dxa"/>
             <w:vAlign w:val="center"/>
             <w:hideMark/>
           </w:tcPr>
@@ -9892,7 +9890,7 @@
         </w:tc>
         <w:tc>
           <w:tcPr>
-            <w:tcW w:w="800" w:type="dxa"/>
+            <w:tcW w:w="909" w:type="dxa"/>
             <w:vAlign w:val="center"/>
             <w:hideMark/>
           </w:tcPr>
@@ -9929,7 +9927,7 @@
         <w:tc>
           <w:tcPr>
             <w:cnfStyle w:val="001000000000" w:firstRow="0" w:lastRow="0" w:firstColumn="1" w:lastColumn="0" w:oddVBand="0" w:evenVBand="0" w:oddHBand="0" w:evenHBand="0" w:firstRowFirstColumn="0" w:firstRowLastColumn="0" w:lastRowFirstColumn="0" w:lastRowLastColumn="0"/>
-            <w:tcW w:w="620" w:type="dxa"/>
+            <w:tcW w:w="850" w:type="dxa"/>
             <w:vAlign w:val="center"/>
             <w:hideMark/>
           </w:tcPr>
@@ -9960,7 +9958,7 @@
         </w:tc>
         <w:tc>
           <w:tcPr>
-            <w:tcW w:w="660" w:type="dxa"/>
+            <w:tcW w:w="762" w:type="dxa"/>
             <w:vAlign w:val="center"/>
             <w:hideMark/>
           </w:tcPr>
@@ -9990,7 +9988,7 @@
         </w:tc>
         <w:tc>
           <w:tcPr>
-            <w:tcW w:w="940" w:type="dxa"/>
+            <w:tcW w:w="1036" w:type="dxa"/>
             <w:vAlign w:val="center"/>
             <w:hideMark/>
           </w:tcPr>
@@ -10020,7 +10018,7 @@
         </w:tc>
         <w:tc>
           <w:tcPr>
-            <w:tcW w:w="860" w:type="dxa"/>
+            <w:tcW w:w="853" w:type="dxa"/>
             <w:vAlign w:val="center"/>
             <w:hideMark/>
           </w:tcPr>
@@ -10050,7 +10048,7 @@
         </w:tc>
         <w:tc>
           <w:tcPr>
-            <w:tcW w:w="660" w:type="dxa"/>
+            <w:tcW w:w="762" w:type="dxa"/>
             <w:vAlign w:val="center"/>
             <w:hideMark/>
           </w:tcPr>
@@ -10080,7 +10078,7 @@
         </w:tc>
         <w:tc>
           <w:tcPr>
-            <w:tcW w:w="940" w:type="dxa"/>
+            <w:tcW w:w="1036" w:type="dxa"/>
             <w:vAlign w:val="center"/>
             <w:hideMark/>
           </w:tcPr>
@@ -10110,7 +10108,7 @@
         </w:tc>
         <w:tc>
           <w:tcPr>
-            <w:tcW w:w="860" w:type="dxa"/>
+            <w:tcW w:w="853" w:type="dxa"/>
             <w:vAlign w:val="center"/>
             <w:hideMark/>
           </w:tcPr>
@@ -10140,7 +10138,7 @@
         </w:tc>
         <w:tc>
           <w:tcPr>
-            <w:tcW w:w="1320" w:type="dxa"/>
+            <w:tcW w:w="1427" w:type="dxa"/>
             <w:vAlign w:val="center"/>
             <w:hideMark/>
           </w:tcPr>
@@ -10170,7 +10168,7 @@
         </w:tc>
         <w:tc>
           <w:tcPr>
-            <w:tcW w:w="800" w:type="dxa"/>
+            <w:tcW w:w="909" w:type="dxa"/>
             <w:vAlign w:val="center"/>
             <w:hideMark/>
           </w:tcPr>
@@ -10206,7 +10204,7 @@
         <w:tc>
           <w:tcPr>
             <w:cnfStyle w:val="001000000000" w:firstRow="0" w:lastRow="0" w:firstColumn="1" w:lastColumn="0" w:oddVBand="0" w:evenVBand="0" w:oddHBand="0" w:evenHBand="0" w:firstRowFirstColumn="0" w:firstRowLastColumn="0" w:lastRowFirstColumn="0" w:lastRowLastColumn="0"/>
-            <w:tcW w:w="620" w:type="dxa"/>
+            <w:tcW w:w="850" w:type="dxa"/>
             <w:vAlign w:val="center"/>
             <w:hideMark/>
           </w:tcPr>
@@ -10237,7 +10235,7 @@
         </w:tc>
         <w:tc>
           <w:tcPr>
-            <w:tcW w:w="660" w:type="dxa"/>
+            <w:tcW w:w="762" w:type="dxa"/>
             <w:vAlign w:val="center"/>
             <w:hideMark/>
           </w:tcPr>
@@ -10267,7 +10265,7 @@
         </w:tc>
         <w:tc>
           <w:tcPr>
-            <w:tcW w:w="940" w:type="dxa"/>
+            <w:tcW w:w="1036" w:type="dxa"/>
             <w:vAlign w:val="center"/>
             <w:hideMark/>
           </w:tcPr>
@@ -10297,7 +10295,7 @@
         </w:tc>
         <w:tc>
           <w:tcPr>
-            <w:tcW w:w="860" w:type="dxa"/>
+            <w:tcW w:w="853" w:type="dxa"/>
             <w:vAlign w:val="center"/>
             <w:hideMark/>
           </w:tcPr>
@@ -10327,7 +10325,7 @@
         </w:tc>
         <w:tc>
           <w:tcPr>
-            <w:tcW w:w="660" w:type="dxa"/>
+            <w:tcW w:w="762" w:type="dxa"/>
             <w:vAlign w:val="center"/>
             <w:hideMark/>
           </w:tcPr>
@@ -10357,7 +10355,7 @@
         </w:tc>
         <w:tc>
           <w:tcPr>
-            <w:tcW w:w="940" w:type="dxa"/>
+            <w:tcW w:w="1036" w:type="dxa"/>
             <w:vAlign w:val="center"/>
             <w:hideMark/>
           </w:tcPr>
@@ -10387,7 +10385,7 @@
         </w:tc>
         <w:tc>
           <w:tcPr>
-            <w:tcW w:w="860" w:type="dxa"/>
+            <w:tcW w:w="853" w:type="dxa"/>
             <w:vAlign w:val="center"/>
             <w:hideMark/>
           </w:tcPr>
@@ -10417,7 +10415,7 @@
         </w:tc>
         <w:tc>
           <w:tcPr>
-            <w:tcW w:w="1320" w:type="dxa"/>
+            <w:tcW w:w="1427" w:type="dxa"/>
             <w:vAlign w:val="center"/>
             <w:hideMark/>
           </w:tcPr>
@@ -10447,7 +10445,7 @@
         </w:tc>
         <w:tc>
           <w:tcPr>
-            <w:tcW w:w="800" w:type="dxa"/>
+            <w:tcW w:w="909" w:type="dxa"/>
             <w:vAlign w:val="center"/>
             <w:hideMark/>
           </w:tcPr>
@@ -10484,7 +10482,7 @@
         <w:tc>
           <w:tcPr>
             <w:cnfStyle w:val="001000000000" w:firstRow="0" w:lastRow="0" w:firstColumn="1" w:lastColumn="0" w:oddVBand="0" w:evenVBand="0" w:oddHBand="0" w:evenHBand="0" w:firstRowFirstColumn="0" w:firstRowLastColumn="0" w:lastRowFirstColumn="0" w:lastRowLastColumn="0"/>
-            <w:tcW w:w="620" w:type="dxa"/>
+            <w:tcW w:w="850" w:type="dxa"/>
             <w:vAlign w:val="center"/>
             <w:hideMark/>
           </w:tcPr>
@@ -10515,7 +10513,7 @@
         </w:tc>
         <w:tc>
           <w:tcPr>
-            <w:tcW w:w="660" w:type="dxa"/>
+            <w:tcW w:w="762" w:type="dxa"/>
             <w:vAlign w:val="center"/>
             <w:hideMark/>
           </w:tcPr>
@@ -10545,7 +10543,7 @@
         </w:tc>
         <w:tc>
           <w:tcPr>
-            <w:tcW w:w="940" w:type="dxa"/>
+            <w:tcW w:w="1036" w:type="dxa"/>
             <w:vAlign w:val="center"/>
             <w:hideMark/>
           </w:tcPr>
@@ -10575,7 +10573,7 @@
         </w:tc>
         <w:tc>
           <w:tcPr>
-            <w:tcW w:w="860" w:type="dxa"/>
+            <w:tcW w:w="853" w:type="dxa"/>
             <w:vAlign w:val="center"/>
             <w:hideMark/>
           </w:tcPr>
@@ -10605,7 +10603,7 @@
         </w:tc>
         <w:tc>
           <w:tcPr>
-            <w:tcW w:w="660" w:type="dxa"/>
+            <w:tcW w:w="762" w:type="dxa"/>
             <w:vAlign w:val="center"/>
             <w:hideMark/>
           </w:tcPr>
@@ -10635,7 +10633,7 @@
         </w:tc>
         <w:tc>
           <w:tcPr>
-            <w:tcW w:w="940" w:type="dxa"/>
+            <w:tcW w:w="1036" w:type="dxa"/>
             <w:vAlign w:val="center"/>
             <w:hideMark/>
           </w:tcPr>
@@ -10665,7 +10663,7 @@
         </w:tc>
         <w:tc>
           <w:tcPr>
-            <w:tcW w:w="860" w:type="dxa"/>
+            <w:tcW w:w="853" w:type="dxa"/>
             <w:vAlign w:val="center"/>
             <w:hideMark/>
           </w:tcPr>
@@ -10695,7 +10693,7 @@
         </w:tc>
         <w:tc>
           <w:tcPr>
-            <w:tcW w:w="1320" w:type="dxa"/>
+            <w:tcW w:w="1427" w:type="dxa"/>
             <w:vAlign w:val="center"/>
             <w:hideMark/>
           </w:tcPr>
@@ -10725,7 +10723,7 @@
         </w:tc>
         <w:tc>
           <w:tcPr>
-            <w:tcW w:w="800" w:type="dxa"/>
+            <w:tcW w:w="909" w:type="dxa"/>
             <w:vAlign w:val="center"/>
             <w:hideMark/>
           </w:tcPr>
@@ -10761,7 +10759,7 @@
         <w:tc>
           <w:tcPr>
             <w:cnfStyle w:val="001000000000" w:firstRow="0" w:lastRow="0" w:firstColumn="1" w:lastColumn="0" w:oddVBand="0" w:evenVBand="0" w:oddHBand="0" w:evenHBand="0" w:firstRowFirstColumn="0" w:firstRowLastColumn="0" w:lastRowFirstColumn="0" w:lastRowLastColumn="0"/>
-            <w:tcW w:w="620" w:type="dxa"/>
+            <w:tcW w:w="850" w:type="dxa"/>
             <w:vAlign w:val="center"/>
             <w:hideMark/>
           </w:tcPr>
@@ -10792,7 +10790,7 @@
         </w:tc>
         <w:tc>
           <w:tcPr>
-            <w:tcW w:w="660" w:type="dxa"/>
+            <w:tcW w:w="762" w:type="dxa"/>
             <w:vAlign w:val="center"/>
             <w:hideMark/>
           </w:tcPr>
@@ -10822,7 +10820,7 @@
         </w:tc>
         <w:tc>
           <w:tcPr>
-            <w:tcW w:w="940" w:type="dxa"/>
+            <w:tcW w:w="1036" w:type="dxa"/>
             <w:vAlign w:val="center"/>
             <w:hideMark/>
           </w:tcPr>
@@ -10852,7 +10850,7 @@
         </w:tc>
         <w:tc>
           <w:tcPr>
-            <w:tcW w:w="860" w:type="dxa"/>
+            <w:tcW w:w="853" w:type="dxa"/>
             <w:vAlign w:val="center"/>
             <w:hideMark/>
           </w:tcPr>
@@ -10882,7 +10880,7 @@
         </w:tc>
         <w:tc>
           <w:tcPr>
-            <w:tcW w:w="660" w:type="dxa"/>
+            <w:tcW w:w="762" w:type="dxa"/>
             <w:vAlign w:val="center"/>
             <w:hideMark/>
           </w:tcPr>
@@ -10912,7 +10910,7 @@
         </w:tc>
         <w:tc>
           <w:tcPr>
-            <w:tcW w:w="940" w:type="dxa"/>
+            <w:tcW w:w="1036" w:type="dxa"/>
             <w:vAlign w:val="center"/>
             <w:hideMark/>
           </w:tcPr>
@@ -10942,7 +10940,7 @@
         </w:tc>
         <w:tc>
           <w:tcPr>
-            <w:tcW w:w="860" w:type="dxa"/>
+            <w:tcW w:w="853" w:type="dxa"/>
             <w:vAlign w:val="center"/>
             <w:hideMark/>
           </w:tcPr>
@@ -10972,7 +10970,7 @@
         </w:tc>
         <w:tc>
           <w:tcPr>
-            <w:tcW w:w="1320" w:type="dxa"/>
+            <w:tcW w:w="1427" w:type="dxa"/>
             <w:vAlign w:val="center"/>
             <w:hideMark/>
           </w:tcPr>
@@ -11002,7 +11000,7 @@
         </w:tc>
         <w:tc>
           <w:tcPr>
-            <w:tcW w:w="800" w:type="dxa"/>
+            <w:tcW w:w="909" w:type="dxa"/>
             <w:vAlign w:val="center"/>
             <w:hideMark/>
           </w:tcPr>
@@ -11478,7 +11476,13 @@
               <w:rPr>
                 <w:sz w:val="24"/>
               </w:rPr>
-              <w:t>Realizar novas leituras.</w:t>
+              <w:t>Realização de</w:t>
+            </w:r>
+            <w:r>
+              <w:rPr>
+                <w:sz w:val="24"/>
+              </w:rPr>
+              <w:t xml:space="preserve"> novas leituras.</w:t>
             </w:r>
           </w:p>
         </w:tc>
@@ -11556,7 +11560,13 @@
               <w:rPr>
                 <w:sz w:val="24"/>
               </w:rPr>
-              <w:t>Realizar novas conversões.</w:t>
+              <w:t>Realização de</w:t>
+            </w:r>
+            <w:r>
+              <w:rPr>
+                <w:sz w:val="24"/>
+              </w:rPr>
+              <w:t xml:space="preserve"> novas conversões.</w:t>
             </w:r>
           </w:p>
         </w:tc>
@@ -11637,7 +11647,19 @@
               <w:rPr>
                 <w:sz w:val="24"/>
               </w:rPr>
-              <w:t>Reestabelecer ligações com os dispositivos.</w:t>
+              <w:t>Restabelecimento</w:t>
+            </w:r>
+            <w:r>
+              <w:rPr>
+                <w:sz w:val="24"/>
+              </w:rPr>
+              <w:t xml:space="preserve"> das</w:t>
+            </w:r>
+            <w:r>
+              <w:rPr>
+                <w:sz w:val="24"/>
+              </w:rPr>
+              <w:t xml:space="preserve"> ligações com os dispositivos.</w:t>
             </w:r>
           </w:p>
         </w:tc>
@@ -11679,13 +11701,7 @@
               <w:rPr>
                 <w:sz w:val="24"/>
               </w:rPr>
-              <w:t>Realização periódica de testes de</w:t>
-            </w:r>
-            <w:r>
-              <w:rPr>
-                <w:sz w:val="24"/>
-              </w:rPr>
-              <w:t xml:space="preserve"> </w:t>
+              <w:t xml:space="preserve">Realização periódica de testes de </w:t>
             </w:r>
             <w:r>
               <w:rPr>
@@ -11835,10 +11851,8 @@
               <w:rPr>
                 <w:sz w:val="24"/>
               </w:rPr>
-              <w:t xml:space="preserve">Realização de uma boa gestão de </w:t>
-            </w:r>
-            <w:bookmarkStart w:id="0" w:name="_GoBack"/>
-            <w:bookmarkEnd w:id="0"/>
+              <w:t>Realização de uma boa gestão do tempo.</w:t>
+            </w:r>
           </w:p>
         </w:tc>
         <w:tc>
@@ -11858,6 +11872,36 @@
                 <w:sz w:val="24"/>
               </w:rPr>
             </w:pPr>
+            <w:r>
+              <w:rPr>
+                <w:sz w:val="24"/>
+              </w:rPr>
+              <w:t>Diminui</w:t>
+            </w:r>
+            <w:r>
+              <w:rPr>
+                <w:sz w:val="24"/>
+              </w:rPr>
+              <w:t>ção</w:t>
+            </w:r>
+            <w:r>
+              <w:rPr>
+                <w:sz w:val="24"/>
+              </w:rPr>
+              <w:t xml:space="preserve"> </w:t>
+            </w:r>
+            <w:r>
+              <w:rPr>
+                <w:sz w:val="24"/>
+              </w:rPr>
+              <w:t>d</w:t>
+            </w:r>
+            <w:r>
+              <w:rPr>
+                <w:sz w:val="24"/>
+              </w:rPr>
+              <w:t>o tempo de tarefas mais folgadas.</w:t>
+            </w:r>
           </w:p>
         </w:tc>
       </w:tr>
@@ -11897,6 +11941,24 @@
                 <w:sz w:val="24"/>
               </w:rPr>
             </w:pPr>
+            <w:r>
+              <w:rPr>
+                <w:sz w:val="24"/>
+              </w:rPr>
+              <w:t>Controlo</w:t>
+            </w:r>
+            <w:r>
+              <w:rPr>
+                <w:sz w:val="24"/>
+              </w:rPr>
+              <w:t xml:space="preserve"> periodicamente o programa </w:t>
+            </w:r>
+            <w:r>
+              <w:rPr>
+                <w:sz w:val="24"/>
+              </w:rPr>
+              <w:t>das atividades.</w:t>
+            </w:r>
           </w:p>
         </w:tc>
         <w:tc>
@@ -11915,6 +11977,24 @@
                 <w:sz w:val="24"/>
               </w:rPr>
             </w:pPr>
+            <w:r>
+              <w:rPr>
+                <w:sz w:val="24"/>
+              </w:rPr>
+              <w:t>Rede</w:t>
+            </w:r>
+            <w:r>
+              <w:rPr>
+                <w:sz w:val="24"/>
+              </w:rPr>
+              <w:t>finição d</w:t>
+            </w:r>
+            <w:r>
+              <w:rPr>
+                <w:sz w:val="24"/>
+              </w:rPr>
+              <w:t>o programa das atividades.</w:t>
+            </w:r>
           </w:p>
         </w:tc>
       </w:tr>
@@ -11951,6 +12031,18 @@
                 <w:sz w:val="24"/>
               </w:rPr>
             </w:pPr>
+            <w:r>
+              <w:rPr>
+                <w:sz w:val="24"/>
+              </w:rPr>
+              <w:t xml:space="preserve">Supervisão de </w:t>
+            </w:r>
+            <w:r>
+              <w:rPr>
+                <w:sz w:val="24"/>
+              </w:rPr>
+              <w:t>cada atividade a realizar.</w:t>
+            </w:r>
           </w:p>
         </w:tc>
         <w:tc>
@@ -11969,6 +12061,18 @@
                 <w:sz w:val="24"/>
               </w:rPr>
             </w:pPr>
+            <w:r>
+              <w:rPr>
+                <w:sz w:val="24"/>
+              </w:rPr>
+              <w:t>Realização de</w:t>
+            </w:r>
+            <w:r>
+              <w:rPr>
+                <w:sz w:val="24"/>
+              </w:rPr>
+              <w:t xml:space="preserve"> reuniões com os realizadores das atividades programadas.</w:t>
+            </w:r>
           </w:p>
         </w:tc>
       </w:tr>
@@ -12008,6 +12112,18 @@
                 <w:sz w:val="24"/>
               </w:rPr>
             </w:pPr>
+            <w:r>
+              <w:rPr>
+                <w:sz w:val="24"/>
+              </w:rPr>
+              <w:t>Colocação de</w:t>
+            </w:r>
+            <w:r>
+              <w:rPr>
+                <w:sz w:val="24"/>
+              </w:rPr>
+              <w:t xml:space="preserve"> uma folga entre as atividades dependentes para compensar eventuais atrasos.</w:t>
+            </w:r>
           </w:p>
         </w:tc>
         <w:tc>
@@ -12026,6 +12142,30 @@
                 <w:sz w:val="24"/>
               </w:rPr>
             </w:pPr>
+            <w:r>
+              <w:rPr>
+                <w:sz w:val="24"/>
+              </w:rPr>
+              <w:t>Rea</w:t>
+            </w:r>
+            <w:r>
+              <w:rPr>
+                <w:sz w:val="24"/>
+              </w:rPr>
+              <w:t>lização de reuniões com o(s) cliente(s)</w:t>
+            </w:r>
+            <w:r>
+              <w:rPr>
+                <w:sz w:val="24"/>
+              </w:rPr>
+              <w:t xml:space="preserve"> para negociação dos atrasos</w:t>
+            </w:r>
+            <w:r>
+              <w:rPr>
+                <w:sz w:val="24"/>
+              </w:rPr>
+              <w:t>.</w:t>
+            </w:r>
           </w:p>
         </w:tc>
       </w:tr>
@@ -12066,6 +12206,12 @@
                 <w:sz w:val="24"/>
               </w:rPr>
             </w:pPr>
+            <w:r>
+              <w:rPr>
+                <w:sz w:val="24"/>
+              </w:rPr>
+              <w:t xml:space="preserve">Comunicação e estabelecimento de acordos entre os realizadores das atividades dependentes. </w:t>
+            </w:r>
           </w:p>
         </w:tc>
         <w:tc>
@@ -12134,6 +12280,12 @@
                 <w:sz w:val="24"/>
               </w:rPr>
             </w:pPr>
+            <w:r>
+              <w:rPr>
+                <w:sz w:val="24"/>
+              </w:rPr>
+              <w:t>Realização de uma boa gestão de recursos humanos.</w:t>
+            </w:r>
           </w:p>
         </w:tc>
         <w:tc>
@@ -12153,6 +12305,30 @@
                 <w:sz w:val="24"/>
               </w:rPr>
             </w:pPr>
+            <w:r>
+              <w:rPr>
+                <w:sz w:val="24"/>
+              </w:rPr>
+              <w:t>Redefinição</w:t>
+            </w:r>
+            <w:r>
+              <w:rPr>
+                <w:sz w:val="24"/>
+              </w:rPr>
+              <w:t xml:space="preserve"> </w:t>
+            </w:r>
+            <w:r>
+              <w:rPr>
+                <w:sz w:val="24"/>
+              </w:rPr>
+              <w:t>d</w:t>
+            </w:r>
+            <w:r>
+              <w:rPr>
+                <w:sz w:val="24"/>
+              </w:rPr>
+              <w:t>o plano organizacional.</w:t>
+            </w:r>
           </w:p>
         </w:tc>
       </w:tr>
@@ -12189,6 +12365,12 @@
                 <w:sz w:val="24"/>
               </w:rPr>
             </w:pPr>
+            <w:r>
+              <w:rPr>
+                <w:sz w:val="24"/>
+              </w:rPr>
+              <w:t>Controlo periódico do pessoal (faltas, responsabilidades).</w:t>
+            </w:r>
           </w:p>
         </w:tc>
         <w:tc>
@@ -12207,6 +12389,24 @@
                 <w:sz w:val="24"/>
               </w:rPr>
             </w:pPr>
+            <w:r>
+              <w:rPr>
+                <w:sz w:val="24"/>
+              </w:rPr>
+              <w:t>Aq</w:t>
+            </w:r>
+            <w:r>
+              <w:rPr>
+                <w:sz w:val="24"/>
+              </w:rPr>
+              <w:t xml:space="preserve">uisição de </w:t>
+            </w:r>
+            <w:r>
+              <w:rPr>
+                <w:sz w:val="24"/>
+              </w:rPr>
+              <w:t>mais pessoal (recursos externos).</w:t>
+            </w:r>
           </w:p>
         </w:tc>
       </w:tr>
@@ -12246,6 +12446,12 @@
                 <w:sz w:val="24"/>
               </w:rPr>
             </w:pPr>
+            <w:r>
+              <w:rPr>
+                <w:sz w:val="24"/>
+              </w:rPr>
+              <w:t>Realização de reuniões com o pessoal de trabalho.</w:t>
+            </w:r>
           </w:p>
         </w:tc>
         <w:tc>
@@ -12264,6 +12470,12 @@
                 <w:sz w:val="24"/>
               </w:rPr>
             </w:pPr>
+            <w:r>
+              <w:rPr>
+                <w:sz w:val="24"/>
+              </w:rPr>
+              <w:t xml:space="preserve">Atribuição de responsabilidades a outros trabalhadores (recursos internos). </w:t>
+            </w:r>
           </w:p>
         </w:tc>
       </w:tr>
@@ -12300,6 +12512,12 @@
                 <w:sz w:val="24"/>
               </w:rPr>
             </w:pPr>
+            <w:r>
+              <w:rPr>
+                <w:sz w:val="24"/>
+              </w:rPr>
+              <w:t>Elaboração de relatórios de atividades por parte dos trabalhadores.</w:t>
+            </w:r>
           </w:p>
         </w:tc>
         <w:tc>
@@ -12318,6 +12536,12 @@
                 <w:sz w:val="24"/>
               </w:rPr>
             </w:pPr>
+            <w:r>
+              <w:rPr>
+                <w:sz w:val="24"/>
+              </w:rPr>
+              <w:t>Redefinição de novas equipas de trabalho.</w:t>
+            </w:r>
           </w:p>
         </w:tc>
       </w:tr>
@@ -12361,6 +12585,12 @@
                 <w:sz w:val="24"/>
               </w:rPr>
             </w:pPr>
+            <w:r>
+              <w:rPr>
+                <w:sz w:val="24"/>
+              </w:rPr>
+              <w:t>Verificação periódica do pessoal necessário.</w:t>
+            </w:r>
           </w:p>
         </w:tc>
         <w:tc>
@@ -12380,6 +12610,12 @@
                 <w:sz w:val="24"/>
               </w:rPr>
             </w:pPr>
+            <w:r>
+              <w:rPr>
+                <w:sz w:val="24"/>
+              </w:rPr>
+              <w:t>Redefinição do plano de responsabilidades.</w:t>
+            </w:r>
           </w:p>
         </w:tc>
       </w:tr>
@@ -12426,6 +12662,12 @@
                 <w:sz w:val="24"/>
               </w:rPr>
             </w:pPr>
+            <w:r>
+              <w:rPr>
+                <w:sz w:val="24"/>
+              </w:rPr>
+              <w:t>Realização de uma boa gestão de custo.</w:t>
+            </w:r>
           </w:p>
         </w:tc>
         <w:tc>
@@ -12445,6 +12687,12 @@
                 <w:sz w:val="24"/>
               </w:rPr>
             </w:pPr>
+            <w:r>
+              <w:rPr>
+                <w:sz w:val="24"/>
+              </w:rPr>
+              <w:t>Realização de reuniões com o(s) cliente(s).</w:t>
+            </w:r>
           </w:p>
         </w:tc>
       </w:tr>
@@ -12484,6 +12732,12 @@
                 <w:sz w:val="24"/>
               </w:rPr>
             </w:pPr>
+            <w:r>
+              <w:rPr>
+                <w:sz w:val="24"/>
+              </w:rPr>
+              <w:t>Realização de contratos bem definidos com os fornecedores.</w:t>
+            </w:r>
           </w:p>
         </w:tc>
         <w:tc>
@@ -12502,6 +12756,12 @@
                 <w:sz w:val="24"/>
               </w:rPr>
             </w:pPr>
+            <w:r>
+              <w:rPr>
+                <w:sz w:val="24"/>
+              </w:rPr>
+              <w:t>Realização de estratégias para restabelecimentos dos custos.</w:t>
+            </w:r>
           </w:p>
         </w:tc>
       </w:tr>
@@ -12538,6 +12798,24 @@
                 <w:sz w:val="24"/>
               </w:rPr>
             </w:pPr>
+            <w:r>
+              <w:rPr>
+                <w:sz w:val="24"/>
+              </w:rPr>
+              <w:t xml:space="preserve">Verificação e controlo periódico </w:t>
+            </w:r>
+            <w:r>
+              <w:rPr>
+                <w:sz w:val="24"/>
+              </w:rPr>
+              <w:t>das estimativas do custo</w:t>
+            </w:r>
+            <w:r>
+              <w:rPr>
+                <w:sz w:val="24"/>
+              </w:rPr>
+              <w:t>.</w:t>
+            </w:r>
           </w:p>
         </w:tc>
         <w:tc>
@@ -12556,6 +12834,12 @@
                 <w:sz w:val="24"/>
               </w:rPr>
             </w:pPr>
+            <w:r>
+              <w:rPr>
+                <w:sz w:val="24"/>
+              </w:rPr>
+              <w:t>Replaneamento dos recursos.</w:t>
+            </w:r>
           </w:p>
         </w:tc>
       </w:tr>
@@ -12595,6 +12879,12 @@
                 <w:sz w:val="24"/>
               </w:rPr>
             </w:pPr>
+            <w:r>
+              <w:rPr>
+                <w:sz w:val="24"/>
+              </w:rPr>
+              <w:t>Controlo periódico dos recursos necessários.</w:t>
+            </w:r>
           </w:p>
         </w:tc>
         <w:tc>
@@ -12613,6 +12903,12 @@
                 <w:sz w:val="24"/>
               </w:rPr>
             </w:pPr>
+            <w:r>
+              <w:rPr>
+                <w:sz w:val="24"/>
+              </w:rPr>
+              <w:t>Retificação de orçamentação.</w:t>
+            </w:r>
           </w:p>
         </w:tc>
       </w:tr>
@@ -12653,6 +12949,12 @@
                 <w:sz w:val="24"/>
               </w:rPr>
             </w:pPr>
+            <w:r>
+              <w:rPr>
+                <w:sz w:val="24"/>
+              </w:rPr>
+              <w:t>Realização periódica do controlo do custo.</w:t>
+            </w:r>
           </w:p>
         </w:tc>
         <w:tc>
@@ -12721,6 +13023,12 @@
                 <w:sz w:val="24"/>
               </w:rPr>
             </w:pPr>
+            <w:r>
+              <w:rPr>
+                <w:sz w:val="24"/>
+              </w:rPr>
+              <w:t>Reuniões periódicas com os trabalhadores para obter os requisitos atuais e os novos requisitos.</w:t>
+            </w:r>
           </w:p>
         </w:tc>
         <w:tc>
@@ -12740,6 +13048,12 @@
                 <w:sz w:val="24"/>
               </w:rPr>
             </w:pPr>
+            <w:r>
+              <w:rPr>
+                <w:sz w:val="24"/>
+              </w:rPr>
+              <w:t>Realização de reuniões especiais para atualizar os trabalhadores sobre novos requisitos.</w:t>
+            </w:r>
           </w:p>
         </w:tc>
       </w:tr>
@@ -12776,6 +13090,12 @@
                 <w:sz w:val="24"/>
               </w:rPr>
             </w:pPr>
+            <w:r>
+              <w:rPr>
+                <w:sz w:val="24"/>
+              </w:rPr>
+              <w:t>Reuniões periódicas com o(s) cliente(s) para obter novos requisitos.</w:t>
+            </w:r>
           </w:p>
         </w:tc>
         <w:tc>
@@ -12794,6 +13114,44 @@
                 <w:sz w:val="24"/>
               </w:rPr>
             </w:pPr>
+            <w:r>
+              <w:rPr>
+                <w:sz w:val="24"/>
+              </w:rPr>
+              <w:t>Realização de reuniões especiais para atualizar o</w:t>
+            </w:r>
+            <w:r>
+              <w:rPr>
+                <w:sz w:val="24"/>
+              </w:rPr>
+              <w:t>(</w:t>
+            </w:r>
+            <w:r>
+              <w:rPr>
+                <w:sz w:val="24"/>
+              </w:rPr>
+              <w:t>s</w:t>
+            </w:r>
+            <w:r>
+              <w:rPr>
+                <w:sz w:val="24"/>
+              </w:rPr>
+              <w:t>)</w:t>
+            </w:r>
+            <w:bookmarkStart w:id="0" w:name="_GoBack"/>
+            <w:bookmarkEnd w:id="0"/>
+            <w:r>
+              <w:rPr>
+                <w:sz w:val="24"/>
+              </w:rPr>
+              <w:t xml:space="preserve"> cliente(s)</w:t>
+            </w:r>
+            <w:r>
+              <w:rPr>
+                <w:sz w:val="24"/>
+              </w:rPr>
+              <w:t xml:space="preserve"> sobre novos requisitos.</w:t>
+            </w:r>
           </w:p>
         </w:tc>
       </w:tr>
@@ -12833,6 +13191,12 @@
                 <w:sz w:val="24"/>
               </w:rPr>
             </w:pPr>
+            <w:r>
+              <w:rPr>
+                <w:sz w:val="24"/>
+              </w:rPr>
+              <w:t>Realização periódica de relatórios sobre todos os requisitos (atuais e novos).</w:t>
+            </w:r>
           </w:p>
         </w:tc>
         <w:tc>
@@ -12887,6 +13251,12 @@
                 <w:sz w:val="24"/>
               </w:rPr>
             </w:pPr>
+            <w:r>
+              <w:rPr>
+                <w:sz w:val="24"/>
+              </w:rPr>
+              <w:t>Atualizações nos relatórios finais do projeto.</w:t>
+            </w:r>
           </w:p>
         </w:tc>
         <w:tc>
@@ -12948,6 +13318,24 @@
                 <w:sz w:val="24"/>
               </w:rPr>
             </w:pPr>
+            <w:r>
+              <w:rPr>
+                <w:sz w:val="24"/>
+              </w:rPr>
+              <w:t xml:space="preserve">Atualizações periódicas de todos os documentos que mencionam </w:t>
+            </w:r>
+            <w:r>
+              <w:rPr>
+                <w:sz w:val="24"/>
+              </w:rPr>
+              <w:t>os requisitos do projeto</w:t>
+            </w:r>
+            <w:r>
+              <w:rPr>
+                <w:sz w:val="24"/>
+              </w:rPr>
+              <w:t>, para um trabalho coerente.</w:t>
+            </w:r>
           </w:p>
         </w:tc>
         <w:tc>
@@ -14437,7 +14825,6 @@
         </w:tc>
       </w:tr>
     </w:tbl>
-    <w:p/>
     <w:p>
       <w:pPr>
         <w:jc w:val="both"/>
@@ -14445,81 +14832,6 @@
           <w:sz w:val="24"/>
         </w:rPr>
       </w:pPr>
-      <w:r>
-        <w:rPr>
-          <w:rStyle w:val="Forte"/>
-          <w:rFonts w:ascii="Arial" w:hAnsi="Arial" w:cs="Arial"/>
-          <w:color w:val="666666"/>
-          <w:sz w:val="26"/>
-          <w:szCs w:val="26"/>
-          <w:bdr w:val="none" w:sz="0" w:space="0" w:color="auto" w:frame="1"/>
-          <w:shd w:val="clear" w:color="auto" w:fill="FFFFFF"/>
-        </w:rPr>
-        <w:t>Medidas Preventivas:</w:t>
-      </w:r>
-      <w:r>
-        <w:rPr>
-          <w:rStyle w:val="apple-converted-space"/>
-          <w:rFonts w:ascii="Arial" w:hAnsi="Arial" w:cs="Arial"/>
-          <w:color w:val="666666"/>
-          <w:sz w:val="26"/>
-          <w:szCs w:val="26"/>
-          <w:shd w:val="clear" w:color="auto" w:fill="FFFFFF"/>
-        </w:rPr>
-        <w:t> </w:t>
-      </w:r>
-      <w:r>
-        <w:rPr>
-          <w:rFonts w:ascii="Arial" w:hAnsi="Arial" w:cs="Arial"/>
-          <w:color w:val="666666"/>
-          <w:sz w:val="26"/>
-          <w:szCs w:val="26"/>
-          <w:shd w:val="clear" w:color="auto" w:fill="FFFFFF"/>
-        </w:rPr>
-        <w:t>Controles que reduzem as probabilidades de uma ameaça de concretizar.</w:t>
-      </w:r>
-      <w:r>
-        <w:rPr>
-          <w:rFonts w:ascii="Arial" w:hAnsi="Arial" w:cs="Arial"/>
-          <w:color w:val="666666"/>
-          <w:sz w:val="26"/>
-          <w:szCs w:val="26"/>
-        </w:rPr>
-        <w:br/>
-      </w:r>
-      <w:r>
-        <w:rPr>
-          <w:rStyle w:val="Forte"/>
-          <w:rFonts w:ascii="Arial" w:hAnsi="Arial" w:cs="Arial"/>
-          <w:color w:val="666666"/>
-          <w:sz w:val="26"/>
-          <w:szCs w:val="26"/>
-          <w:bdr w:val="none" w:sz="0" w:space="0" w:color="auto" w:frame="1"/>
-          <w:shd w:val="clear" w:color="auto" w:fill="FFFFFF"/>
-        </w:rPr>
-        <w:t>Medidas corretivas ou reativas:</w:t>
-      </w:r>
-      <w:r>
-        <w:rPr>
-          <w:rStyle w:val="apple-converted-space"/>
-          <w:rFonts w:ascii="Arial" w:hAnsi="Arial" w:cs="Arial"/>
-          <w:color w:val="666666"/>
-          <w:sz w:val="26"/>
-          <w:szCs w:val="26"/>
-          <w:shd w:val="clear" w:color="auto" w:fill="FFFFFF"/>
-        </w:rPr>
-        <w:t> </w:t>
-      </w:r>
-      <w:r>
-        <w:rPr>
-          <w:rFonts w:ascii="Arial" w:hAnsi="Arial" w:cs="Arial"/>
-          <w:color w:val="666666"/>
-          <w:sz w:val="26"/>
-          <w:szCs w:val="26"/>
-          <w:shd w:val="clear" w:color="auto" w:fill="FFFFFF"/>
-        </w:rPr>
-        <w:t>reduzem o impacto de um ataque/incidente, são medidas tomadas após a ocorrência do evento.</w:t>
-      </w:r>
     </w:p>
     <w:sectPr>
       <w:pgSz w:w="11906" w:h="16838"/>

</xml_diff>

<commit_message>
Melhorando algumas medidas preventivas e reativas dos riscos
</commit_message>
<xml_diff>
--- a/Gestão de Projeto/Gestão de Risco.docx
+++ b/Gestão de Projeto/Gestão de Risco.docx
@@ -213,7 +213,6 @@
         </w:rPr>
         <w:t xml:space="preserve">Falhas no desempenho em tempo real (informações desatualizadas - diferenças entre o </w:t>
       </w:r>
-      <w:proofErr w:type="spellStart"/>
       <w:r>
         <w:rPr>
           <w:b/>
@@ -223,7 +222,6 @@
         </w:rPr>
         <w:t>timestamp</w:t>
       </w:r>
-      <w:proofErr w:type="spellEnd"/>
       <w:r>
         <w:rPr>
           <w:b/>
@@ -450,7 +448,23 @@
           <w:bCs/>
           <w:sz w:val="24"/>
         </w:rPr>
-        <w:t>Conflitos entre departamentos utilizadores do projeto (prazos)</w:t>
+        <w:t>Conflitos entre departamentos utilizadores do projeto (prazos</w:t>
+      </w:r>
+      <w:r>
+        <w:rPr>
+          <w:b/>
+          <w:bCs/>
+          <w:sz w:val="24"/>
+        </w:rPr>
+        <w:t xml:space="preserve"> e má compreensão</w:t>
+      </w:r>
+      <w:r>
+        <w:rPr>
+          <w:b/>
+          <w:bCs/>
+          <w:sz w:val="24"/>
+        </w:rPr>
+        <w:t>)</w:t>
       </w:r>
     </w:p>
     <w:p>
@@ -1293,59 +1307,7 @@
                 <w:szCs w:val="24"/>
                 <w:lang w:eastAsia="pt-PT"/>
               </w:rPr>
-              <w:t>(</w:t>
-            </w:r>
-            <w:proofErr w:type="spellStart"/>
-            <w:r>
-              <w:rPr>
-                <w:rFonts w:ascii="Calibri" w:eastAsia="Times New Roman" w:hAnsi="Calibri" w:cs="Calibri"/>
-                <w:b/>
-                <w:bCs/>
-                <w:color w:val="000000"/>
-                <w:sz w:val="24"/>
-                <w:szCs w:val="24"/>
-                <w:lang w:eastAsia="pt-PT"/>
-              </w:rPr>
-              <w:t>Prob</w:t>
-            </w:r>
-            <w:proofErr w:type="spellEnd"/>
-            <w:r>
-              <w:rPr>
-                <w:rFonts w:ascii="Calibri" w:eastAsia="Times New Roman" w:hAnsi="Calibri" w:cs="Calibri"/>
-                <w:b/>
-                <w:bCs/>
-                <w:color w:val="000000"/>
-                <w:sz w:val="24"/>
-                <w:szCs w:val="24"/>
-                <w:lang w:eastAsia="pt-PT"/>
-              </w:rPr>
-              <w:t>*</w:t>
-            </w:r>
-            <w:proofErr w:type="spellStart"/>
-            <w:r>
-              <w:rPr>
-                <w:rFonts w:ascii="Calibri" w:eastAsia="Times New Roman" w:hAnsi="Calibri" w:cs="Calibri"/>
-                <w:b/>
-                <w:bCs/>
-                <w:color w:val="000000"/>
-                <w:sz w:val="24"/>
-                <w:szCs w:val="24"/>
-                <w:lang w:eastAsia="pt-PT"/>
-              </w:rPr>
-              <w:t>Imp</w:t>
-            </w:r>
-            <w:proofErr w:type="spellEnd"/>
-            <w:r>
-              <w:rPr>
-                <w:rFonts w:ascii="Calibri" w:eastAsia="Times New Roman" w:hAnsi="Calibri" w:cs="Calibri"/>
-                <w:b/>
-                <w:bCs/>
-                <w:color w:val="000000"/>
-                <w:sz w:val="24"/>
-                <w:szCs w:val="24"/>
-                <w:lang w:eastAsia="pt-PT"/>
-              </w:rPr>
-              <w:t>)</w:t>
+              <w:t>(Prob*Imp)</w:t>
             </w:r>
           </w:p>
         </w:tc>
@@ -11243,7 +11205,23 @@
           <w:bCs/>
           <w:sz w:val="24"/>
         </w:rPr>
-        <w:t>Conflitos entre departamentos utilizadores do projeto (prazos)</w:t>
+        <w:t>Conflitos entre departamentos utilizadores do projeto (prazos</w:t>
+      </w:r>
+      <w:r>
+        <w:rPr>
+          <w:b/>
+          <w:bCs/>
+          <w:sz w:val="24"/>
+        </w:rPr>
+        <w:t xml:space="preserve"> e má compreensão</w:t>
+      </w:r>
+      <w:r>
+        <w:rPr>
+          <w:b/>
+          <w:bCs/>
+          <w:sz w:val="24"/>
+        </w:rPr>
+        <w:t>)</w:t>
       </w:r>
     </w:p>
     <w:p>
@@ -13271,13 +13249,7 @@
               <w:rPr>
                 <w:sz w:val="24"/>
               </w:rPr>
-              <w:t>Recrutamen</w:t>
-            </w:r>
-            <w:r>
-              <w:rPr>
-                <w:sz w:val="24"/>
-              </w:rPr>
-              <w:t>to de recursos humanos externos, se os novos requisitos assim o exigirem.</w:t>
+              <w:t>Recrutamento de recursos humanos externos, se os novos requisitos assim o exigirem.</w:t>
             </w:r>
           </w:p>
         </w:tc>
@@ -13493,7 +13465,25 @@
               <w:rPr>
                 <w:sz w:val="24"/>
               </w:rPr>
-              <w:t>Marcação de reuniões entre todos os departamentos.</w:t>
+              <w:t>Marcações periódicas</w:t>
+            </w:r>
+            <w:r>
+              <w:rPr>
+                <w:sz w:val="24"/>
+              </w:rPr>
+              <w:t xml:space="preserve"> de reuniões entre todos os departamentos</w:t>
+            </w:r>
+            <w:r>
+              <w:rPr>
+                <w:sz w:val="24"/>
+              </w:rPr>
+              <w:t xml:space="preserve"> e entre departamentos com trabalhos dependentes</w:t>
+            </w:r>
+            <w:r>
+              <w:rPr>
+                <w:sz w:val="24"/>
+              </w:rPr>
+              <w:t>.</w:t>
             </w:r>
           </w:p>
         </w:tc>
@@ -13659,6 +13649,12 @@
               <w:rPr>
                 <w:sz w:val="24"/>
               </w:rPr>
+              <w:t>/trabalho</w:t>
+            </w:r>
+            <w:r>
+              <w:rPr>
+                <w:sz w:val="24"/>
+              </w:rPr>
               <w:t>,</w:t>
             </w:r>
             <w:r>
@@ -13752,7 +13748,19 @@
               <w:rPr>
                 <w:sz w:val="24"/>
               </w:rPr>
-              <w:t>Realização de estratégias para evitar eventuais atrasos (</w:t>
+              <w:t xml:space="preserve">Realização de estratégias para evitar eventuais atrasos </w:t>
+            </w:r>
+            <w:r>
+              <w:rPr>
+                <w:sz w:val="24"/>
+              </w:rPr>
+              <w:t xml:space="preserve">e má compreensão </w:t>
+            </w:r>
+            <w:r>
+              <w:rPr>
+                <w:sz w:val="24"/>
+              </w:rPr>
+              <w:t>(</w:t>
             </w:r>
             <w:r>
               <w:rPr>
@@ -13764,19 +13772,19 @@
               <w:rPr>
                 <w:sz w:val="24"/>
               </w:rPr>
-              <w:t>humanos</w:t>
-            </w:r>
-            <w:r>
-              <w:rPr>
-                <w:sz w:val="24"/>
-              </w:rPr>
-              <w:t>,</w:t>
-            </w:r>
-            <w:r>
-              <w:rPr>
-                <w:sz w:val="24"/>
-              </w:rPr>
-              <w:t xml:space="preserve"> por exemplo</w:t>
+              <w:t xml:space="preserve">humanos </w:t>
+            </w:r>
+            <w:r>
+              <w:rPr>
+                <w:sz w:val="24"/>
+              </w:rPr>
+              <w:t xml:space="preserve">e boa gestão de comunicação, </w:t>
+            </w:r>
+            <w:r>
+              <w:rPr>
+                <w:sz w:val="24"/>
+              </w:rPr>
+              <w:t>por exemplo</w:t>
             </w:r>
             <w:r>
               <w:rPr>
@@ -13883,7 +13891,31 @@
               <w:rPr>
                 <w:sz w:val="24"/>
               </w:rPr>
-              <w:t>Tentar reduzir o prazo noutros departamentos, para compensar o tempo perdido.</w:t>
+              <w:t>Realização de uma reunião especial entre tod</w:t>
+            </w:r>
+            <w:r>
+              <w:rPr>
+                <w:sz w:val="24"/>
+              </w:rPr>
+              <w:t>os os departamentos envolventes,</w:t>
+            </w:r>
+            <w:r>
+              <w:rPr>
+                <w:sz w:val="24"/>
+              </w:rPr>
+              <w:t xml:space="preserve"> de forma a corrigir</w:t>
+            </w:r>
+            <w:r>
+              <w:rPr>
+                <w:sz w:val="24"/>
+              </w:rPr>
+              <w:t xml:space="preserve"> os erros e clarificar os problemas </w:t>
+            </w:r>
+            <w:r>
+              <w:rPr>
+                <w:sz w:val="24"/>
+              </w:rPr>
+              <w:t>que levaram à má compreensão.</w:t>
             </w:r>
           </w:p>
         </w:tc>
@@ -13938,7 +13970,19 @@
               <w:rPr>
                 <w:sz w:val="24"/>
               </w:rPr>
-              <w:t>Estabelecer um plano para os códigos-fonte ficarem interligados</w:t>
+              <w:t xml:space="preserve">Estabelecer um plano </w:t>
+            </w:r>
+            <w:r>
+              <w:rPr>
+                <w:sz w:val="24"/>
+              </w:rPr>
+              <w:t xml:space="preserve">de gestão </w:t>
+            </w:r>
+            <w:r>
+              <w:rPr>
+                <w:sz w:val="24"/>
+              </w:rPr>
+              <w:t>para os códigos-fonte ficarem interligados</w:t>
             </w:r>
             <w:r>
               <w:rPr>
@@ -14065,7 +14109,19 @@
               <w:rPr>
                 <w:sz w:val="24"/>
               </w:rPr>
-              <w:t xml:space="preserve">Marcação de reuniões entre os programadores, para que todos estejam no mesmo </w:t>
+              <w:t xml:space="preserve">Marcação de reuniões </w:t>
+            </w:r>
+            <w:r>
+              <w:rPr>
+                <w:sz w:val="24"/>
+              </w:rPr>
+              <w:t xml:space="preserve">periódicas </w:t>
+            </w:r>
+            <w:r>
+              <w:rPr>
+                <w:sz w:val="24"/>
+              </w:rPr>
+              <w:t xml:space="preserve">entre os programadores, para que todos estejam no mesmo </w:t>
             </w:r>
             <w:r>
               <w:rPr>
@@ -14206,7 +14262,19 @@
               <w:rPr>
                 <w:sz w:val="24"/>
               </w:rPr>
-              <w:t>Refazer as partes que não ficar</w:t>
+              <w:t>Refazer as partes</w:t>
+            </w:r>
+            <w:r>
+              <w:rPr>
+                <w:sz w:val="24"/>
+              </w:rPr>
+              <w:t xml:space="preserve"> do código</w:t>
+            </w:r>
+            <w:r>
+              <w:rPr>
+                <w:sz w:val="24"/>
+              </w:rPr>
+              <w:t xml:space="preserve"> que não ficar</w:t>
             </w:r>
             <w:r>
               <w:rPr>
@@ -14375,6 +14443,12 @@
               <w:rPr>
                 <w:sz w:val="24"/>
               </w:rPr>
+              <w:t xml:space="preserve">por </w:t>
+            </w:r>
+            <w:r>
+              <w:rPr>
+                <w:sz w:val="24"/>
+              </w:rPr>
               <w:t xml:space="preserve">testar a interligação entre os diferentes </w:t>
             </w:r>
             <w:r>
@@ -14463,6 +14537,7 @@
               <w:rPr>
                 <w:sz w:val="24"/>
               </w:rPr>
+              <w:lastRenderedPageBreak/>
               <w:t>8</w:t>
             </w:r>
           </w:p>
@@ -14500,7 +14575,19 @@
               <w:rPr>
                 <w:sz w:val="24"/>
               </w:rPr>
-              <w:t xml:space="preserve"> e equipa de projeto para que se perceba bem o âmbito.</w:t>
+              <w:t xml:space="preserve"> e equipa de projeto para que se perceba bem o âmbito</w:t>
+            </w:r>
+            <w:r>
+              <w:rPr>
+                <w:sz w:val="24"/>
+              </w:rPr>
+              <w:t>/objetivos</w:t>
+            </w:r>
+            <w:r>
+              <w:rPr>
+                <w:sz w:val="24"/>
+              </w:rPr>
+              <w:t>.</w:t>
             </w:r>
           </w:p>
         </w:tc>
@@ -14525,7 +14612,7 @@
               <w:rPr>
                 <w:sz w:val="24"/>
               </w:rPr>
-              <w:t>Refazer as partes do projeto que foram afetadas pelo desentendimento</w:t>
+              <w:t>Refazer partes do projeto que foram afetadas pelo desentendimento</w:t>
             </w:r>
             <w:r>
               <w:rPr>
@@ -14582,7 +14669,31 @@
               <w:rPr>
                 <w:sz w:val="24"/>
               </w:rPr>
-              <w:t>Aconselhamento ao cliente, se os objetivos não forem fazíveis.</w:t>
+              <w:t>Aconselhamento</w:t>
+            </w:r>
+            <w:r>
+              <w:rPr>
+                <w:sz w:val="24"/>
+              </w:rPr>
+              <w:t xml:space="preserve"> </w:t>
+            </w:r>
+            <w:r>
+              <w:rPr>
+                <w:sz w:val="24"/>
+              </w:rPr>
+              <w:t>ao cliente, se os objetivos não forem fazíveis</w:t>
+            </w:r>
+            <w:r>
+              <w:rPr>
+                <w:sz w:val="24"/>
+              </w:rPr>
+              <w:t xml:space="preserve"> ou discussão de forma a encontrarem juntos uma a solução mais favorável</w:t>
+            </w:r>
+            <w:r>
+              <w:rPr>
+                <w:sz w:val="24"/>
+              </w:rPr>
+              <w:t>.</w:t>
             </w:r>
           </w:p>
         </w:tc>
@@ -14648,7 +14759,31 @@
               <w:rPr>
                 <w:sz w:val="24"/>
               </w:rPr>
-              <w:t>Aconselhamento para que reconsidere outros objetivos, que parecem mais realistas e se enquadram melhor naquilo que o cliente pretende.</w:t>
+              <w:t xml:space="preserve">Elaboração </w:t>
+            </w:r>
+            <w:r>
+              <w:rPr>
+                <w:sz w:val="24"/>
+              </w:rPr>
+              <w:t xml:space="preserve">de uma lista </w:t>
+            </w:r>
+            <w:r>
+              <w:rPr>
+                <w:sz w:val="24"/>
+              </w:rPr>
+              <w:t>clara</w:t>
+            </w:r>
+            <w:r>
+              <w:rPr>
+                <w:sz w:val="24"/>
+              </w:rPr>
+              <w:t xml:space="preserve"> e bem definida de todos os objetivos que o(s) cliente(s)</w:t>
+            </w:r>
+            <w:r>
+              <w:rPr>
+                <w:sz w:val="24"/>
+              </w:rPr>
+              <w:t xml:space="preserve"> pretende(m) com projeto.</w:t>
             </w:r>
           </w:p>
         </w:tc>
@@ -14747,7 +14882,19 @@
               <w:rPr>
                 <w:sz w:val="24"/>
               </w:rPr>
-              <w:t xml:space="preserve">Marcação de novas reuniões para discutir toda a gestão </w:t>
+              <w:t xml:space="preserve">Marcação de novas reuniões </w:t>
+            </w:r>
+            <w:r>
+              <w:rPr>
+                <w:sz w:val="24"/>
+              </w:rPr>
+              <w:t xml:space="preserve">como o(s) cliente(s) </w:t>
+            </w:r>
+            <w:r>
+              <w:rPr>
+                <w:sz w:val="24"/>
+              </w:rPr>
+              <w:t xml:space="preserve">para discutir toda a gestão </w:t>
             </w:r>
             <w:r>
               <w:rPr>
@@ -14759,7 +14906,7 @@
               <w:rPr>
                 <w:sz w:val="24"/>
               </w:rPr>
-              <w:t>.</w:t>
+              <w:t>, de forma a definir as melhores estratégias corrigir eventuais erros.</w:t>
             </w:r>
           </w:p>
         </w:tc>
@@ -14830,7 +14977,25 @@
               <w:rPr>
                 <w:sz w:val="24"/>
               </w:rPr>
-              <w:t>Marcação de reuniões periódica para não cometer o mesmo erro.</w:t>
+              <w:t xml:space="preserve">Marcação de uma reunião com o cliente, de forma a estabelecer um entendimento entre as diferenças </w:t>
+            </w:r>
+            <w:r>
+              <w:rPr>
+                <w:sz w:val="24"/>
+              </w:rPr>
+              <w:t>encontradas entre os objetivos</w:t>
+            </w:r>
+            <w:r>
+              <w:rPr>
+                <w:sz w:val="24"/>
+              </w:rPr>
+              <w:t xml:space="preserve"> pretendidos e os concretizados (para não atrasar ou refazer as tarefas afetadas do projeto)</w:t>
+            </w:r>
+            <w:r>
+              <w:rPr>
+                <w:sz w:val="24"/>
+              </w:rPr>
+              <w:t>.</w:t>
             </w:r>
           </w:p>
         </w:tc>
@@ -14885,7 +15050,19 @@
               <w:rPr>
                 <w:sz w:val="24"/>
               </w:rPr>
-              <w:t>Marcação reuniões periódicas para que se defina bem qual o novo âmbito e novos objetivos.</w:t>
+              <w:t xml:space="preserve">Realização de reuniões com o(s) cliente(s) </w:t>
+            </w:r>
+            <w:r>
+              <w:rPr>
+                <w:sz w:val="24"/>
+              </w:rPr>
+              <w:t>para discussão do ponto</w:t>
+            </w:r>
+            <w:r>
+              <w:rPr>
+                <w:sz w:val="24"/>
+              </w:rPr>
+              <w:t xml:space="preserve"> de situação do projeto e alterar ou obter novos objetivos.</w:t>
             </w:r>
           </w:p>
         </w:tc>
@@ -14916,7 +15093,19 @@
               <w:rPr>
                 <w:sz w:val="24"/>
               </w:rPr>
-              <w:t>âmbito, com os novos objetivos.</w:t>
+              <w:t xml:space="preserve">âmbito, com </w:t>
+            </w:r>
+            <w:r>
+              <w:rPr>
+                <w:sz w:val="24"/>
+              </w:rPr>
+              <w:t>as novas alterações</w:t>
+            </w:r>
+            <w:r>
+              <w:rPr>
+                <w:sz w:val="24"/>
+              </w:rPr>
+              <w:t>.</w:t>
             </w:r>
           </w:p>
         </w:tc>
@@ -14958,7 +15147,19 @@
               <w:rPr>
                 <w:sz w:val="24"/>
               </w:rPr>
-              <w:t>Realização de uma reunião com o(s) cliente(s), caso seja necessário, de forma a avisar que o prazo irá ser alargado.</w:t>
+              <w:t xml:space="preserve">Marcação reuniões periódicas </w:t>
+            </w:r>
+            <w:r>
+              <w:rPr>
+                <w:sz w:val="24"/>
+              </w:rPr>
+              <w:t xml:space="preserve">com a equipa do projeto </w:t>
+            </w:r>
+            <w:r>
+              <w:rPr>
+                <w:sz w:val="24"/>
+              </w:rPr>
+              <w:t>para que se defina bem qual o novo âmbito e novos objetivos.</w:t>
             </w:r>
           </w:p>
         </w:tc>
@@ -15026,12 +15227,9 @@
             <w:r>
               <w:rPr>
                 <w:sz w:val="24"/>
-                <w:highlight w:val="yellow"/>
-              </w:rPr>
-              <w:t>Perceber se é essa mesmo a intenção do cliente.</w:t>
-            </w:r>
-            <w:bookmarkStart w:id="0" w:name="_GoBack"/>
-            <w:bookmarkEnd w:id="0"/>
+              </w:rPr>
+              <w:t>Alertar o(s) cliente(s) dos riscos (atrasos e custos) que as alterações provocarão.</w:t>
+            </w:r>
           </w:p>
         </w:tc>
         <w:tc>
@@ -15096,9 +15294,8 @@
             <w:r>
               <w:rPr>
                 <w:sz w:val="24"/>
-                <w:highlight w:val="yellow"/>
-              </w:rPr>
-              <w:t>Tentar convencer o cliente que não vale a pena alterar os objetivos.</w:t>
+              </w:rPr>
+              <w:t>Realização de reuniões com a equipa de projeto sempre que o âmbito/objetivos sofrerem alterações.</w:t>
             </w:r>
           </w:p>
         </w:tc>
@@ -15195,23 +15392,8 @@
             <w:r>
               <w:rPr>
                 <w:sz w:val="24"/>
-                <w:highlight w:val="yellow"/>
-              </w:rPr>
-              <w:t>Alertar o cliente para os riscos que as alterações podem acarretar</w:t>
-            </w:r>
-            <w:r>
-              <w:rPr>
-                <w:sz w:val="24"/>
-                <w:highlight w:val="yellow"/>
-              </w:rPr>
-              <w:t xml:space="preserve"> (custo e tempo)</w:t>
-            </w:r>
-            <w:r>
-              <w:rPr>
-                <w:sz w:val="24"/>
-                <w:highlight w:val="yellow"/>
-              </w:rPr>
-              <w:t>.</w:t>
+              </w:rPr>
+              <w:t>Realização de relatórios sempre que o âmbito/objetivos sofrerem alterações.</w:t>
             </w:r>
           </w:p>
         </w:tc>
@@ -15235,22 +15417,8 @@
             <w:r>
               <w:rPr>
                 <w:sz w:val="24"/>
-                <w:highlight w:val="yellow"/>
-              </w:rPr>
-              <w:t xml:space="preserve">Marcação de </w:t>
-            </w:r>
-            <w:r>
-              <w:rPr>
-                <w:sz w:val="24"/>
-                <w:highlight w:val="yellow"/>
-              </w:rPr>
-              <w:t>reuniões para que o mesmo erro não volte a acontecer</w:t>
-            </w:r>
-            <w:r>
-              <w:rPr>
-                <w:sz w:val="24"/>
-              </w:rPr>
-              <w:t>.</w:t>
+              </w:rPr>
+              <w:t>Alterar ou estabelecer novo de tarefas.</w:t>
             </w:r>
           </w:p>
         </w:tc>
@@ -15327,7 +15495,21 @@
               <w:rPr>
                 <w:sz w:val="24"/>
               </w:rPr>
-              <w:t>Marcação de reuniões de forma a alertar o(s) cliente(s) para alterações do orçamento.</w:t>
+              <w:t xml:space="preserve">Marcação de reuniões de forma a alertar o(s) cliente(s) para alterações </w:t>
+            </w:r>
+            <w:r>
+              <w:rPr>
+                <w:sz w:val="24"/>
+              </w:rPr>
+              <w:t>no</w:t>
+            </w:r>
+            <w:bookmarkStart w:id="0" w:name="_GoBack"/>
+            <w:bookmarkEnd w:id="0"/>
+            <w:r>
+              <w:rPr>
+                <w:sz w:val="24"/>
+              </w:rPr>
+              <w:t xml:space="preserve"> orçamento.</w:t>
             </w:r>
           </w:p>
         </w:tc>

</xml_diff>